<commit_message>
Working on CWB issue
</commit_message>
<xml_diff>
--- a/tables for paper.docx
+++ b/tables for paper.docx
@@ -24,7 +24,7 @@
         <w:gridCol w:w="1570"/>
         <w:gridCol w:w="704"/>
         <w:gridCol w:w="475"/>
-        <w:gridCol w:w="901"/>
+        <w:gridCol w:w="997"/>
       </w:tblGrid>
       <w:tr>
         <w:trPr>
@@ -602,6 +602,14 @@
               <w:t>SD</w:t>
             </w:r>
             <m:oMath>
+              <m:r>
+                <w:rPr>
+                  <w:rFonts w:ascii="Cambria Math" w:hAnsi="Cambria Math" w:cs="Calibri"/>
+                  <w:sz w:val="20"/>
+                  <w:szCs w:val="20"/>
+                </w:rPr>
+                <m:t xml:space="preserve"> </m:t>
+              </m:r>
               <m:rad>
                 <m:radPr>
                   <m:degHide m:val="1"/>
@@ -975,6 +983,8 @@
                 <w:szCs w:val="20"/>
               </w:rPr>
             </w:pPr>
+            <w:bookmarkStart w:id="0" w:name="_GoBack"/>
+            <w:bookmarkEnd w:id="0"/>
           </w:p>
         </w:tc>
       </w:tr>
@@ -3685,14 +3695,6 @@
                 <w:szCs w:val="20"/>
               </w:rPr>
             </w:pPr>
-            <w:r>
-              <w:rPr>
-                <w:rFonts w:ascii="Calibri" w:hAnsi="Calibri" w:cs="Calibri"/>
-                <w:sz w:val="20"/>
-                <w:szCs w:val="20"/>
-              </w:rPr>
-              <w:t>F(6, 6.09) = 2.26</w:t>
-            </w:r>
           </w:p>
         </w:tc>
         <w:tc>
@@ -4979,14 +4981,6 @@
                 <w:szCs w:val="20"/>
               </w:rPr>
             </w:pPr>
-            <w:r>
-              <w:rPr>
-                <w:rFonts w:ascii="Calibri" w:hAnsi="Calibri" w:cs="Calibri"/>
-                <w:sz w:val="20"/>
-                <w:szCs w:val="20"/>
-              </w:rPr>
-              <w:t>F(1, 11.27) = 0.06</w:t>
-            </w:r>
           </w:p>
         </w:tc>
         <w:tc>
@@ -6279,14 +6273,6 @@
                 <w:szCs w:val="20"/>
               </w:rPr>
             </w:pPr>
-            <w:r>
-              <w:rPr>
-                <w:rFonts w:ascii="Calibri" w:hAnsi="Calibri" w:cs="Calibri"/>
-                <w:sz w:val="20"/>
-                <w:szCs w:val="20"/>
-              </w:rPr>
-              <w:t>F(1, 5.17) = 0.77</w:t>
-            </w:r>
           </w:p>
         </w:tc>
         <w:tc>
@@ -14632,7 +14618,6 @@
                 <w:szCs w:val="20"/>
               </w:rPr>
             </w:pPr>
-            <w:bookmarkStart w:id="0" w:name="_GoBack"/>
             <w:r>
               <w:rPr>
                 <w:rFonts w:ascii="Calibri" w:hAnsi="Calibri" w:cs="Calibri"/>
@@ -14908,7 +14893,6 @@
         </w:tc>
       </w:tr>
     </w:tbl>
-    <w:bookmarkEnd w:id="0"/>
     <w:p>
       <w:pPr>
         <w:rPr>

</xml_diff>

<commit_message>
Working on descritive section
</commit_message>
<xml_diff>
--- a/tables for paper.docx
+++ b/tables for paper.docx
@@ -32,8 +32,16 @@
       <w:r>
         <w:rPr>
           <w:rFonts w:ascii="Times New Roman" w:hAnsi="Times New Roman" w:cs="Times New Roman"/>
+          <w:b/>
+          <w:bCs/>
         </w:rPr>
-        <w:t>Table xxx (</w:t>
+        <w:t>TABLE 3</w:t>
+      </w:r>
+      <w:r>
+        <w:rPr>
+          <w:rFonts w:ascii="Times New Roman" w:hAnsi="Times New Roman" w:cs="Times New Roman"/>
+        </w:rPr>
+        <w:t xml:space="preserve"> (</w:t>
       </w:r>
       <w:r>
         <w:rPr>
@@ -8989,9 +8997,17 @@
       <w:r>
         <w:rPr>
           <w:rFonts w:ascii="Times New Roman" w:hAnsi="Times New Roman" w:cs="Times New Roman"/>
+          <w:b/>
+          <w:bCs/>
         </w:rPr>
         <w:lastRenderedPageBreak/>
-        <w:t>Table xxx (</w:t>
+        <w:t>TABLE 4</w:t>
+      </w:r>
+      <w:r>
+        <w:rPr>
+          <w:rFonts w:ascii="Times New Roman" w:hAnsi="Times New Roman" w:cs="Times New Roman"/>
+        </w:rPr>
+        <w:t xml:space="preserve"> (</w:t>
       </w:r>
       <w:r>
         <w:rPr>
@@ -17288,9 +17304,17 @@
       <w:r>
         <w:rPr>
           <w:rFonts w:ascii="Times New Roman" w:hAnsi="Times New Roman" w:cs="Times New Roman"/>
+          <w:b/>
+          <w:bCs/>
         </w:rPr>
         <w:lastRenderedPageBreak/>
-        <w:t>Table xxx. Descriptive means of included studies (</w:t>
+        <w:t>TABLE 5</w:t>
+      </w:r>
+      <w:r>
+        <w:rPr>
+          <w:rFonts w:ascii="Times New Roman" w:hAnsi="Times New Roman" w:cs="Times New Roman"/>
+        </w:rPr>
+        <w:t xml:space="preserve"> Descriptive means of included studies (</w:t>
       </w:r>
       <w:proofErr w:type="spellStart"/>
       <w:r>
@@ -20595,9 +20619,17 @@
       <w:r>
         <w:rPr>
           <w:rFonts w:ascii="Times New Roman" w:hAnsi="Times New Roman" w:cs="Times New Roman"/>
+          <w:b/>
+          <w:bCs/>
         </w:rPr>
         <w:lastRenderedPageBreak/>
-        <w:t>Table xxx. Descriptive means of included studies (</w:t>
+        <w:t>TABLE 6</w:t>
+      </w:r>
+      <w:r>
+        <w:rPr>
+          <w:rFonts w:ascii="Times New Roman" w:hAnsi="Times New Roman" w:cs="Times New Roman"/>
+        </w:rPr>
+        <w:t xml:space="preserve"> Descriptive means of included studies (</w:t>
       </w:r>
       <w:proofErr w:type="spellStart"/>
       <w:r>

</xml_diff>

<commit_message>
Adding Halperin 2000 to the review
</commit_message>
<xml_diff>
--- a/tables for paper.docx
+++ b/tables for paper.docx
@@ -388,7 +388,7 @@
                 <w:sz w:val="22"/>
                 <w:szCs w:val="22"/>
               </w:rPr>
-              <w:t>8</w:t>
+              <w:t>9</w:t>
             </w:r>
           </w:p>
         </w:tc>
@@ -419,7 +419,7 @@
                 <w:sz w:val="22"/>
                 <w:szCs w:val="22"/>
               </w:rPr>
-              <w:t>12</w:t>
+              <w:t>15</w:t>
             </w:r>
           </w:p>
         </w:tc>
@@ -450,7 +450,7 @@
                 <w:sz w:val="22"/>
                 <w:szCs w:val="22"/>
               </w:rPr>
-              <w:t>17.8</w:t>
+              <w:t>19.6</w:t>
             </w:r>
           </w:p>
         </w:tc>
@@ -481,7 +481,7 @@
                 <w:sz w:val="22"/>
                 <w:szCs w:val="22"/>
               </w:rPr>
-              <w:t>5.9</w:t>
+              <w:t>7.3</w:t>
             </w:r>
           </w:p>
         </w:tc>
@@ -774,7 +774,7 @@
                 <w:sz w:val="22"/>
                 <w:szCs w:val="22"/>
               </w:rPr>
-              <w:t>8.9</w:t>
+              <w:t>8.7</w:t>
             </w:r>
           </w:p>
         </w:tc>
@@ -1137,7 +1137,7 @@
                 <w:sz w:val="22"/>
                 <w:szCs w:val="22"/>
               </w:rPr>
-              <w:t>2.5</w:t>
+              <w:t>2.4</w:t>
             </w:r>
           </w:p>
         </w:tc>
@@ -1268,7 +1268,7 @@
                 <w:sz w:val="22"/>
                 <w:szCs w:val="22"/>
               </w:rPr>
-              <w:t>8.9</w:t>
+              <w:t>8.7</w:t>
             </w:r>
           </w:p>
         </w:tc>
@@ -1299,7 +1299,7 @@
                 <w:sz w:val="22"/>
                 <w:szCs w:val="22"/>
               </w:rPr>
-              <w:t>22.8</w:t>
+              <w:t>22.4</w:t>
             </w:r>
           </w:p>
         </w:tc>
@@ -1461,7 +1461,7 @@
                 <w:sz w:val="22"/>
                 <w:szCs w:val="22"/>
               </w:rPr>
-              <w:t>3.0</w:t>
+              <w:t>2.9</w:t>
             </w:r>
           </w:p>
         </w:tc>
@@ -1916,7 +1916,7 @@
                 <w:sz w:val="22"/>
                 <w:szCs w:val="22"/>
               </w:rPr>
-              <w:t>4.4</w:t>
+              <w:t>4.3</w:t>
             </w:r>
           </w:p>
         </w:tc>
@@ -1947,7 +1947,7 @@
                 <w:sz w:val="22"/>
                 <w:szCs w:val="22"/>
               </w:rPr>
-              <w:t>6.9</w:t>
+              <w:t>6.8</w:t>
             </w:r>
           </w:p>
         </w:tc>
@@ -2078,7 +2078,7 @@
                 <w:sz w:val="22"/>
                 <w:szCs w:val="22"/>
               </w:rPr>
-              <w:t>4.4</w:t>
+              <w:t>4.3</w:t>
             </w:r>
           </w:p>
         </w:tc>
@@ -2240,7 +2240,7 @@
                 <w:sz w:val="22"/>
                 <w:szCs w:val="22"/>
               </w:rPr>
-              <w:t>4.4</w:t>
+              <w:t>4.3</w:t>
             </w:r>
           </w:p>
         </w:tc>
@@ -2271,7 +2271,7 @@
                 <w:sz w:val="22"/>
                 <w:szCs w:val="22"/>
               </w:rPr>
-              <w:t>17.3</w:t>
+              <w:t>17.1</w:t>
             </w:r>
           </w:p>
         </w:tc>
@@ -2564,7 +2564,7 @@
                 <w:sz w:val="22"/>
                 <w:szCs w:val="22"/>
               </w:rPr>
-              <w:t>6.7</w:t>
+              <w:t>6.5</w:t>
             </w:r>
           </w:p>
         </w:tc>
@@ -2595,7 +2595,7 @@
                 <w:sz w:val="22"/>
                 <w:szCs w:val="22"/>
               </w:rPr>
-              <w:t>9.4</w:t>
+              <w:t>9.3</w:t>
             </w:r>
           </w:p>
         </w:tc>
@@ -2726,7 +2726,7 @@
                 <w:sz w:val="22"/>
                 <w:szCs w:val="22"/>
               </w:rPr>
-              <w:t>28.9</w:t>
+              <w:t>28.3</w:t>
             </w:r>
           </w:p>
         </w:tc>
@@ -2757,7 +2757,7 @@
                 <w:sz w:val="22"/>
                 <w:szCs w:val="22"/>
               </w:rPr>
-              <w:t>20.8</w:t>
+              <w:t>20.5</w:t>
             </w:r>
           </w:p>
         </w:tc>
@@ -2874,7 +2874,7 @@
                 <w:sz w:val="22"/>
                 <w:szCs w:val="22"/>
               </w:rPr>
-              <w:t>7</w:t>
+              <w:t>8</w:t>
             </w:r>
           </w:p>
         </w:tc>
@@ -2905,7 +2905,7 @@
                 <w:sz w:val="22"/>
                 <w:szCs w:val="22"/>
               </w:rPr>
-              <w:t>31</w:t>
+              <w:t>32</w:t>
             </w:r>
           </w:p>
         </w:tc>
@@ -2936,7 +2936,7 @@
                 <w:sz w:val="22"/>
                 <w:szCs w:val="22"/>
               </w:rPr>
-              <w:t>15.6</w:t>
+              <w:t>17.4</w:t>
             </w:r>
           </w:p>
         </w:tc>
@@ -2967,7 +2967,7 @@
                 <w:sz w:val="22"/>
                 <w:szCs w:val="22"/>
               </w:rPr>
-              <w:t>15.3</w:t>
+              <w:t>15.6</w:t>
             </w:r>
           </w:p>
         </w:tc>
@@ -3260,7 +3260,7 @@
                 <w:sz w:val="22"/>
                 <w:szCs w:val="22"/>
               </w:rPr>
-              <w:t>26.7</w:t>
+              <w:t>26.1</w:t>
             </w:r>
           </w:p>
         </w:tc>
@@ -3291,7 +3291,7 @@
                 <w:sz w:val="22"/>
                 <w:szCs w:val="22"/>
               </w:rPr>
-              <w:t>15.8</w:t>
+              <w:t>15.6</w:t>
             </w:r>
           </w:p>
         </w:tc>
@@ -3422,7 +3422,7 @@
                 <w:sz w:val="22"/>
                 <w:szCs w:val="22"/>
               </w:rPr>
-              <w:t>8.9</w:t>
+              <w:t>8.7</w:t>
             </w:r>
           </w:p>
         </w:tc>
@@ -3453,7 +3453,7 @@
                 <w:sz w:val="22"/>
                 <w:szCs w:val="22"/>
               </w:rPr>
-              <w:t>2.5</w:t>
+              <w:t>2.4</w:t>
             </w:r>
           </w:p>
         </w:tc>
@@ -3584,7 +3584,7 @@
                 <w:sz w:val="22"/>
                 <w:szCs w:val="22"/>
               </w:rPr>
-              <w:t>4.4</w:t>
+              <w:t>4.3</w:t>
             </w:r>
           </w:p>
         </w:tc>
@@ -3908,7 +3908,7 @@
                 <w:sz w:val="22"/>
                 <w:szCs w:val="22"/>
               </w:rPr>
-              <w:t>11.1</w:t>
+              <w:t>10.9</w:t>
             </w:r>
           </w:p>
         </w:tc>
@@ -3939,7 +3939,7 @@
                 <w:sz w:val="22"/>
                 <w:szCs w:val="22"/>
               </w:rPr>
-              <w:t>6.9</w:t>
+              <w:t>6.8</w:t>
             </w:r>
           </w:p>
         </w:tc>
@@ -4008,7 +4008,7 @@
                 <w:sz w:val="22"/>
                 <w:szCs w:val="22"/>
               </w:rPr>
-              <w:t>16</w:t>
+              <w:t>17</w:t>
             </w:r>
           </w:p>
         </w:tc>
@@ -4039,7 +4039,7 @@
                 <w:sz w:val="22"/>
                 <w:szCs w:val="22"/>
               </w:rPr>
-              <w:t>47</w:t>
+              <w:t>48</w:t>
             </w:r>
           </w:p>
         </w:tc>
@@ -4070,7 +4070,7 @@
                 <w:sz w:val="22"/>
                 <w:szCs w:val="22"/>
               </w:rPr>
-              <w:t>35.6</w:t>
+              <w:t>37.0</w:t>
             </w:r>
           </w:p>
         </w:tc>
@@ -4101,7 +4101,7 @@
                 <w:sz w:val="22"/>
                 <w:szCs w:val="22"/>
               </w:rPr>
-              <w:t>23.3</w:t>
+              <w:t>23.4</w:t>
             </w:r>
           </w:p>
         </w:tc>
@@ -4170,7 +4170,7 @@
                 <w:sz w:val="22"/>
                 <w:szCs w:val="22"/>
               </w:rPr>
-              <w:t>24</w:t>
+              <w:t>25</w:t>
             </w:r>
           </w:p>
         </w:tc>
@@ -4201,7 +4201,7 @@
                 <w:sz w:val="22"/>
                 <w:szCs w:val="22"/>
               </w:rPr>
-              <w:t>67</w:t>
+              <w:t>68</w:t>
             </w:r>
           </w:p>
         </w:tc>
@@ -4232,7 +4232,7 @@
                 <w:sz w:val="22"/>
                 <w:szCs w:val="22"/>
               </w:rPr>
-              <w:t>53.3</w:t>
+              <w:t>54.3</w:t>
             </w:r>
           </w:p>
         </w:tc>
@@ -4400,7 +4400,7 @@
                 <w:sz w:val="22"/>
                 <w:szCs w:val="22"/>
               </w:rPr>
-              <w:t>8</w:t>
+              <w:t>9</w:t>
             </w:r>
           </w:p>
         </w:tc>
@@ -4431,7 +4431,7 @@
                 <w:sz w:val="22"/>
                 <w:szCs w:val="22"/>
               </w:rPr>
-              <w:t>30</w:t>
+              <w:t>33</w:t>
             </w:r>
           </w:p>
         </w:tc>
@@ -4462,7 +4462,7 @@
                 <w:sz w:val="22"/>
                 <w:szCs w:val="22"/>
               </w:rPr>
-              <w:t>17.8</w:t>
+              <w:t>19.6</w:t>
             </w:r>
           </w:p>
         </w:tc>
@@ -4493,7 +4493,7 @@
                 <w:sz w:val="22"/>
                 <w:szCs w:val="22"/>
               </w:rPr>
-              <w:t>14.9</w:t>
+              <w:t>16.1</w:t>
             </w:r>
           </w:p>
         </w:tc>
@@ -4624,7 +4624,7 @@
                 <w:sz w:val="22"/>
                 <w:szCs w:val="22"/>
               </w:rPr>
-              <w:t>82.2</w:t>
+              <w:t>80.4</w:t>
             </w:r>
           </w:p>
         </w:tc>
@@ -4655,7 +4655,7 @@
                 <w:sz w:val="22"/>
                 <w:szCs w:val="22"/>
               </w:rPr>
-              <w:t>85.1</w:t>
+              <w:t>83.9</w:t>
             </w:r>
           </w:p>
         </w:tc>
@@ -4772,7 +4772,7 @@
                 <w:sz w:val="22"/>
                 <w:szCs w:val="22"/>
               </w:rPr>
-              <w:t>11</w:t>
+              <w:t>12</w:t>
             </w:r>
           </w:p>
         </w:tc>
@@ -4803,7 +4803,7 @@
                 <w:sz w:val="22"/>
                 <w:szCs w:val="22"/>
               </w:rPr>
-              <w:t>52</w:t>
+              <w:t>55</w:t>
             </w:r>
           </w:p>
         </w:tc>
@@ -4834,7 +4834,7 @@
                 <w:sz w:val="22"/>
                 <w:szCs w:val="22"/>
               </w:rPr>
-              <w:t>24.4</w:t>
+              <w:t>26.1</w:t>
             </w:r>
           </w:p>
         </w:tc>
@@ -4865,7 +4865,7 @@
                 <w:sz w:val="22"/>
                 <w:szCs w:val="22"/>
               </w:rPr>
-              <w:t>25.7</w:t>
+              <w:t>26.8</w:t>
             </w:r>
           </w:p>
         </w:tc>
@@ -4996,7 +4996,7 @@
                 <w:sz w:val="22"/>
                 <w:szCs w:val="22"/>
               </w:rPr>
-              <w:t>77.8</w:t>
+              <w:t>76.1</w:t>
             </w:r>
           </w:p>
         </w:tc>
@@ -5027,7 +5027,7 @@
                 <w:sz w:val="22"/>
                 <w:szCs w:val="22"/>
               </w:rPr>
-              <w:t>74.3</w:t>
+              <w:t>73.2</w:t>
             </w:r>
           </w:p>
         </w:tc>
@@ -5144,7 +5144,7 @@
                 <w:sz w:val="22"/>
                 <w:szCs w:val="22"/>
               </w:rPr>
-              <w:t>23</w:t>
+              <w:t>24</w:t>
             </w:r>
           </w:p>
         </w:tc>
@@ -5175,7 +5175,7 @@
                 <w:sz w:val="22"/>
                 <w:szCs w:val="22"/>
               </w:rPr>
-              <w:t>62</w:t>
+              <w:t>65</w:t>
             </w:r>
           </w:p>
         </w:tc>
@@ -5206,7 +5206,7 @@
                 <w:sz w:val="22"/>
                 <w:szCs w:val="22"/>
               </w:rPr>
-              <w:t>51.1</w:t>
+              <w:t>52.2</w:t>
             </w:r>
           </w:p>
         </w:tc>
@@ -5237,7 +5237,7 @@
                 <w:sz w:val="22"/>
                 <w:szCs w:val="22"/>
               </w:rPr>
-              <w:t>30.7</w:t>
+              <w:t>31.7</w:t>
             </w:r>
           </w:p>
         </w:tc>
@@ -5368,7 +5368,7 @@
                 <w:sz w:val="22"/>
                 <w:szCs w:val="22"/>
               </w:rPr>
-              <w:t>48.9</w:t>
+              <w:t>47.8</w:t>
             </w:r>
           </w:p>
         </w:tc>
@@ -5399,7 +5399,7 @@
                 <w:sz w:val="22"/>
                 <w:szCs w:val="22"/>
               </w:rPr>
-              <w:t>69.3</w:t>
+              <w:t>68.3</w:t>
             </w:r>
           </w:p>
         </w:tc>
@@ -5516,7 +5516,7 @@
                 <w:sz w:val="22"/>
                 <w:szCs w:val="22"/>
               </w:rPr>
-              <w:t>45</w:t>
+              <w:t>46</w:t>
             </w:r>
           </w:p>
         </w:tc>
@@ -5547,7 +5547,7 @@
                 <w:sz w:val="22"/>
                 <w:szCs w:val="22"/>
               </w:rPr>
-              <w:t>202</w:t>
+              <w:t>205</w:t>
             </w:r>
           </w:p>
         </w:tc>
@@ -5788,7 +5788,7 @@
                 <w:sz w:val="22"/>
                 <w:szCs w:val="22"/>
               </w:rPr>
-              <w:t>17.8</w:t>
+              <w:t>17.4</w:t>
             </w:r>
           </w:p>
         </w:tc>
@@ -5819,7 +5819,7 @@
                 <w:sz w:val="22"/>
                 <w:szCs w:val="22"/>
               </w:rPr>
-              <w:t>8.9</w:t>
+              <w:t>8.8</w:t>
             </w:r>
           </w:p>
         </w:tc>
@@ -5900,7 +5900,7 @@
                 <w:sz w:val="22"/>
                 <w:szCs w:val="22"/>
               </w:rPr>
-              <w:t>37</w:t>
+              <w:t>38</w:t>
             </w:r>
           </w:p>
         </w:tc>
@@ -5931,7 +5931,7 @@
                 <w:sz w:val="22"/>
                 <w:szCs w:val="22"/>
               </w:rPr>
-              <w:t>184</w:t>
+              <w:t>187</w:t>
             </w:r>
           </w:p>
         </w:tc>
@@ -5962,7 +5962,7 @@
                 <w:sz w:val="22"/>
                 <w:szCs w:val="22"/>
               </w:rPr>
-              <w:t>82.2</w:t>
+              <w:t>82.6</w:t>
             </w:r>
           </w:p>
         </w:tc>
@@ -5993,7 +5993,7 @@
                 <w:sz w:val="22"/>
                 <w:szCs w:val="22"/>
               </w:rPr>
-              <w:t>91.1</w:t>
+              <w:t>91.2</w:t>
             </w:r>
           </w:p>
         </w:tc>
@@ -6173,7 +6173,7 @@
                 <w:sz w:val="22"/>
                 <w:szCs w:val="22"/>
               </w:rPr>
-              <w:t>26.7</w:t>
+              <w:t>26.1</w:t>
             </w:r>
           </w:p>
         </w:tc>
@@ -6204,7 +6204,7 @@
                 <w:sz w:val="22"/>
                 <w:szCs w:val="22"/>
               </w:rPr>
-              <w:t>17.8</w:t>
+              <w:t>17.6</w:t>
             </w:r>
           </w:p>
         </w:tc>
@@ -6435,7 +6435,7 @@
                 <w:sz w:val="22"/>
                 <w:szCs w:val="22"/>
               </w:rPr>
-              <w:t>38</w:t>
+              <w:t>39</w:t>
             </w:r>
           </w:p>
         </w:tc>
@@ -6466,7 +6466,7 @@
                 <w:sz w:val="22"/>
                 <w:szCs w:val="22"/>
               </w:rPr>
-              <w:t>165</w:t>
+              <w:t>168</w:t>
             </w:r>
           </w:p>
         </w:tc>
@@ -6497,7 +6497,7 @@
                 <w:sz w:val="22"/>
                 <w:szCs w:val="22"/>
               </w:rPr>
-              <w:t>84.4</w:t>
+              <w:t>84.8</w:t>
             </w:r>
           </w:p>
         </w:tc>
@@ -6528,7 +6528,7 @@
                 <w:sz w:val="22"/>
                 <w:szCs w:val="22"/>
               </w:rPr>
-              <w:t>81.7</w:t>
+              <w:t>82.0</w:t>
             </w:r>
           </w:p>
         </w:tc>
@@ -6707,7 +6707,7 @@
                 <w:sz w:val="22"/>
                 <w:szCs w:val="22"/>
               </w:rPr>
-              <w:t>48.9</w:t>
+              <w:t>47.8</w:t>
             </w:r>
           </w:p>
         </w:tc>
@@ -6738,7 +6738,7 @@
                 <w:sz w:val="22"/>
                 <w:szCs w:val="22"/>
               </w:rPr>
-              <w:t>53.5</w:t>
+              <w:t>52.7</w:t>
             </w:r>
           </w:p>
         </w:tc>
@@ -6807,7 +6807,7 @@
                 <w:sz w:val="22"/>
                 <w:szCs w:val="22"/>
               </w:rPr>
-              <w:t>23</w:t>
+              <w:t>24</w:t>
             </w:r>
           </w:p>
         </w:tc>
@@ -6838,7 +6838,7 @@
                 <w:sz w:val="22"/>
                 <w:szCs w:val="22"/>
               </w:rPr>
-              <w:t>94</w:t>
+              <w:t>97</w:t>
             </w:r>
           </w:p>
         </w:tc>
@@ -6869,7 +6869,7 @@
                 <w:sz w:val="22"/>
                 <w:szCs w:val="22"/>
               </w:rPr>
-              <w:t>51.1</w:t>
+              <w:t>52.2</w:t>
             </w:r>
           </w:p>
         </w:tc>
@@ -6900,7 +6900,7 @@
                 <w:sz w:val="22"/>
                 <w:szCs w:val="22"/>
               </w:rPr>
-              <w:t>46.5</w:t>
+              <w:t>47.3</w:t>
             </w:r>
           </w:p>
         </w:tc>
@@ -7079,7 +7079,7 @@
                 <w:sz w:val="22"/>
                 <w:szCs w:val="22"/>
               </w:rPr>
-              <w:t>6.7</w:t>
+              <w:t>6.5</w:t>
             </w:r>
           </w:p>
         </w:tc>
@@ -7241,7 +7241,7 @@
                 <w:sz w:val="22"/>
                 <w:szCs w:val="22"/>
               </w:rPr>
-              <w:t>66.7</w:t>
+              <w:t>65.2</w:t>
             </w:r>
           </w:p>
         </w:tc>
@@ -7272,7 +7272,7 @@
                 <w:sz w:val="22"/>
                 <w:szCs w:val="22"/>
               </w:rPr>
-              <w:t>76.2</w:t>
+              <w:t>75.1</w:t>
             </w:r>
           </w:p>
         </w:tc>
@@ -7341,7 +7341,7 @@
                 <w:sz w:val="22"/>
                 <w:szCs w:val="22"/>
               </w:rPr>
-              <w:t>8</w:t>
+              <w:t>9</w:t>
             </w:r>
           </w:p>
         </w:tc>
@@ -7372,7 +7372,7 @@
                 <w:sz w:val="22"/>
                 <w:szCs w:val="22"/>
               </w:rPr>
-              <w:t>31</w:t>
+              <w:t>34</w:t>
             </w:r>
           </w:p>
         </w:tc>
@@ -7403,7 +7403,7 @@
                 <w:sz w:val="22"/>
                 <w:szCs w:val="22"/>
               </w:rPr>
-              <w:t>17.8</w:t>
+              <w:t>19.6</w:t>
             </w:r>
           </w:p>
         </w:tc>
@@ -7434,7 +7434,7 @@
                 <w:sz w:val="22"/>
                 <w:szCs w:val="22"/>
               </w:rPr>
-              <w:t>15.3</w:t>
+              <w:t>16.6</w:t>
             </w:r>
           </w:p>
         </w:tc>
@@ -7565,7 +7565,7 @@
                 <w:sz w:val="22"/>
                 <w:szCs w:val="22"/>
               </w:rPr>
-              <w:t>8.9</w:t>
+              <w:t>8.7</w:t>
             </w:r>
           </w:p>
         </w:tc>
@@ -7596,7 +7596,7 @@
                 <w:sz w:val="22"/>
                 <w:szCs w:val="22"/>
               </w:rPr>
-              <w:t>6.4</w:t>
+              <w:t>6.3</w:t>
             </w:r>
           </w:p>
         </w:tc>
@@ -7775,7 +7775,7 @@
                 <w:sz w:val="22"/>
                 <w:szCs w:val="22"/>
               </w:rPr>
-              <w:t>22.2</w:t>
+              <w:t>21.7</w:t>
             </w:r>
           </w:p>
         </w:tc>
@@ -7806,7 +7806,7 @@
                 <w:sz w:val="22"/>
                 <w:szCs w:val="22"/>
               </w:rPr>
-              <w:t>34.2</w:t>
+              <w:t>33.7</w:t>
             </w:r>
           </w:p>
         </w:tc>
@@ -7937,7 +7937,7 @@
                 <w:sz w:val="22"/>
                 <w:szCs w:val="22"/>
               </w:rPr>
-              <w:t>46.7</w:t>
+              <w:t>45.7</w:t>
             </w:r>
           </w:p>
         </w:tc>
@@ -7968,7 +7968,7 @@
                 <w:sz w:val="22"/>
                 <w:szCs w:val="22"/>
               </w:rPr>
-              <w:t>46.5</w:t>
+              <w:t>45.9</w:t>
             </w:r>
           </w:p>
         </w:tc>
@@ -8037,7 +8037,7 @@
                 <w:sz w:val="22"/>
                 <w:szCs w:val="22"/>
               </w:rPr>
-              <w:t>15</w:t>
+              <w:t>16</w:t>
             </w:r>
           </w:p>
         </w:tc>
@@ -8068,7 +8068,7 @@
                 <w:sz w:val="22"/>
                 <w:szCs w:val="22"/>
               </w:rPr>
-              <w:t>39</w:t>
+              <w:t>42</w:t>
             </w:r>
           </w:p>
         </w:tc>
@@ -8099,7 +8099,7 @@
                 <w:sz w:val="22"/>
                 <w:szCs w:val="22"/>
               </w:rPr>
-              <w:t>33.3</w:t>
+              <w:t>34.8</w:t>
             </w:r>
           </w:p>
         </w:tc>
@@ -8130,7 +8130,7 @@
                 <w:sz w:val="22"/>
                 <w:szCs w:val="22"/>
               </w:rPr>
-              <w:t>19.3</w:t>
+              <w:t>20.5</w:t>
             </w:r>
           </w:p>
         </w:tc>
@@ -8409,7 +8409,7 @@
                 <w:sz w:val="22"/>
                 <w:szCs w:val="22"/>
               </w:rPr>
-              <w:t>44</w:t>
+              <w:t>45</w:t>
             </w:r>
           </w:p>
         </w:tc>
@@ -8440,7 +8440,7 @@
                 <w:sz w:val="22"/>
                 <w:szCs w:val="22"/>
               </w:rPr>
-              <w:t>200</w:t>
+              <w:t>203</w:t>
             </w:r>
           </w:p>
         </w:tc>
@@ -8619,7 +8619,7 @@
                 <w:sz w:val="22"/>
                 <w:szCs w:val="22"/>
               </w:rPr>
-              <w:t>42</w:t>
+              <w:t>43</w:t>
             </w:r>
           </w:p>
         </w:tc>
@@ -8650,7 +8650,7 @@
                 <w:sz w:val="22"/>
                 <w:szCs w:val="22"/>
               </w:rPr>
-              <w:t>183</w:t>
+              <w:t>186</w:t>
             </w:r>
           </w:p>
         </w:tc>
@@ -8681,7 +8681,7 @@
                 <w:sz w:val="22"/>
                 <w:szCs w:val="22"/>
               </w:rPr>
-              <w:t>93.3</w:t>
+              <w:t>93.5</w:t>
             </w:r>
           </w:p>
         </w:tc>
@@ -8712,7 +8712,7 @@
                 <w:sz w:val="22"/>
                 <w:szCs w:val="22"/>
               </w:rPr>
-              <w:t>90.6</w:t>
+              <w:t>90.7</w:t>
             </w:r>
           </w:p>
         </w:tc>
@@ -8843,7 +8843,7 @@
                 <w:sz w:val="22"/>
                 <w:szCs w:val="22"/>
               </w:rPr>
-              <w:t>6.7</w:t>
+              <w:t>6.5</w:t>
             </w:r>
           </w:p>
         </w:tc>
@@ -8874,7 +8874,7 @@
                 <w:sz w:val="22"/>
                 <w:szCs w:val="22"/>
               </w:rPr>
-              <w:t>9.4</w:t>
+              <w:t>9.3</w:t>
             </w:r>
           </w:p>
         </w:tc>
@@ -9385,7 +9385,7 @@
                 <w:sz w:val="22"/>
                 <w:szCs w:val="22"/>
               </w:rPr>
-              <w:t>8</w:t>
+              <w:t>9</w:t>
             </w:r>
           </w:p>
         </w:tc>
@@ -9418,7 +9418,7 @@
                 <w:sz w:val="22"/>
                 <w:szCs w:val="22"/>
               </w:rPr>
-              <w:t>19</w:t>
+              <w:t>22</w:t>
             </w:r>
           </w:p>
         </w:tc>
@@ -9451,7 +9451,7 @@
                 <w:sz w:val="22"/>
                 <w:szCs w:val="22"/>
               </w:rPr>
-              <w:t>19.5</w:t>
+              <w:t>21.4</w:t>
             </w:r>
           </w:p>
         </w:tc>
@@ -9484,7 +9484,7 @@
                 <w:sz w:val="22"/>
                 <w:szCs w:val="22"/>
               </w:rPr>
-              <w:t>13.5</w:t>
+              <w:t>15.3</w:t>
             </w:r>
           </w:p>
         </w:tc>
@@ -9795,7 +9795,7 @@
                 <w:sz w:val="22"/>
                 <w:szCs w:val="22"/>
               </w:rPr>
-              <w:t>4.9</w:t>
+              <w:t>4.8</w:t>
             </w:r>
           </w:p>
         </w:tc>
@@ -10147,7 +10147,7 @@
                 <w:sz w:val="22"/>
                 <w:szCs w:val="22"/>
               </w:rPr>
-              <w:t>4.9</w:t>
+              <w:t>4.8</w:t>
             </w:r>
           </w:p>
         </w:tc>
@@ -10319,7 +10319,7 @@
                 <w:sz w:val="22"/>
                 <w:szCs w:val="22"/>
               </w:rPr>
-              <w:t>9.8</w:t>
+              <w:t>9.5</w:t>
             </w:r>
           </w:p>
         </w:tc>
@@ -10352,7 +10352,7 @@
                 <w:sz w:val="22"/>
                 <w:szCs w:val="22"/>
               </w:rPr>
-              <w:t>18.4</w:t>
+              <w:t>18.1</w:t>
             </w:r>
           </w:p>
         </w:tc>
@@ -10524,7 +10524,7 @@
                 <w:sz w:val="22"/>
                 <w:szCs w:val="22"/>
               </w:rPr>
-              <w:t>4.3</w:t>
+              <w:t>4.2</w:t>
             </w:r>
           </w:p>
         </w:tc>
@@ -10663,7 +10663,7 @@
                 <w:sz w:val="22"/>
                 <w:szCs w:val="22"/>
               </w:rPr>
-              <w:t>4.9</w:t>
+              <w:t>4.8</w:t>
             </w:r>
           </w:p>
         </w:tc>
@@ -11007,7 +11007,7 @@
                 <w:sz w:val="22"/>
                 <w:szCs w:val="22"/>
               </w:rPr>
-              <w:t>4.9</w:t>
+              <w:t>4.8</w:t>
             </w:r>
           </w:p>
         </w:tc>
@@ -11179,7 +11179,7 @@
                 <w:sz w:val="22"/>
                 <w:szCs w:val="22"/>
               </w:rPr>
-              <w:t>4.9</w:t>
+              <w:t>4.8</w:t>
             </w:r>
           </w:p>
         </w:tc>
@@ -11351,7 +11351,7 @@
                 <w:sz w:val="22"/>
                 <w:szCs w:val="22"/>
               </w:rPr>
-              <w:t>4.9</w:t>
+              <w:t>4.8</w:t>
             </w:r>
           </w:p>
         </w:tc>
@@ -11384,7 +11384,7 @@
                 <w:sz w:val="22"/>
                 <w:szCs w:val="22"/>
               </w:rPr>
-              <w:t>14.9</w:t>
+              <w:t>14.6</w:t>
             </w:r>
           </w:p>
         </w:tc>
@@ -11695,7 +11695,7 @@
                 <w:sz w:val="22"/>
                 <w:szCs w:val="22"/>
               </w:rPr>
-              <w:t>7.3</w:t>
+              <w:t>7.1</w:t>
             </w:r>
           </w:p>
         </w:tc>
@@ -11728,7 +11728,7 @@
                 <w:sz w:val="22"/>
                 <w:szCs w:val="22"/>
               </w:rPr>
-              <w:t>5.0</w:t>
+              <w:t>4.9</w:t>
             </w:r>
           </w:p>
         </w:tc>
@@ -11867,7 +11867,7 @@
                 <w:sz w:val="22"/>
                 <w:szCs w:val="22"/>
               </w:rPr>
-              <w:t>22.0</w:t>
+              <w:t>21.4</w:t>
             </w:r>
           </w:p>
         </w:tc>
@@ -11900,7 +11900,7 @@
                 <w:sz w:val="22"/>
                 <w:szCs w:val="22"/>
               </w:rPr>
-              <w:t>21.3</w:t>
+              <w:t>20.8</w:t>
             </w:r>
           </w:p>
         </w:tc>
@@ -12090,7 +12090,7 @@
                 <w:sz w:val="22"/>
                 <w:szCs w:val="22"/>
               </w:rPr>
-              <w:t>22.0</w:t>
+              <w:t>21.4</w:t>
             </w:r>
           </w:p>
         </w:tc>
@@ -12123,7 +12123,7 @@
                 <w:sz w:val="22"/>
                 <w:szCs w:val="22"/>
               </w:rPr>
-              <w:t>9.9</w:t>
+              <w:t>9.7</w:t>
             </w:r>
           </w:p>
         </w:tc>
@@ -12196,7 +12196,7 @@
                 <w:sz w:val="22"/>
                 <w:szCs w:val="22"/>
               </w:rPr>
-              <w:t>19</w:t>
+              <w:t>20</w:t>
             </w:r>
           </w:p>
         </w:tc>
@@ -12229,7 +12229,7 @@
                 <w:sz w:val="22"/>
                 <w:szCs w:val="22"/>
               </w:rPr>
-              <w:t>36</w:t>
+              <w:t>37</w:t>
             </w:r>
           </w:p>
         </w:tc>
@@ -12262,7 +12262,7 @@
                 <w:sz w:val="22"/>
                 <w:szCs w:val="22"/>
               </w:rPr>
-              <w:t>46.3</w:t>
+              <w:t>47.6</w:t>
             </w:r>
           </w:p>
         </w:tc>
@@ -12295,7 +12295,7 @@
                 <w:sz w:val="22"/>
                 <w:szCs w:val="22"/>
               </w:rPr>
-              <w:t>25.5</w:t>
+              <w:t>25.7</w:t>
             </w:r>
           </w:p>
         </w:tc>
@@ -12368,7 +12368,7 @@
                 <w:sz w:val="22"/>
                 <w:szCs w:val="22"/>
               </w:rPr>
-              <w:t>28</w:t>
+              <w:t>29</w:t>
             </w:r>
           </w:p>
         </w:tc>
@@ -12401,7 +12401,7 @@
                 <w:sz w:val="22"/>
                 <w:szCs w:val="22"/>
               </w:rPr>
-              <w:t>70</w:t>
+              <w:t>72</w:t>
             </w:r>
           </w:p>
         </w:tc>
@@ -12434,7 +12434,7 @@
                 <w:sz w:val="22"/>
                 <w:szCs w:val="22"/>
               </w:rPr>
-              <w:t>68.3</w:t>
+              <w:t>69.0</w:t>
             </w:r>
           </w:p>
         </w:tc>
@@ -12467,7 +12467,7 @@
                 <w:sz w:val="22"/>
                 <w:szCs w:val="22"/>
               </w:rPr>
-              <w:t>49.6</w:t>
+              <w:t>50.0</w:t>
             </w:r>
           </w:p>
         </w:tc>
@@ -12606,7 +12606,7 @@
                 <w:sz w:val="22"/>
                 <w:szCs w:val="22"/>
               </w:rPr>
-              <w:t>17.1</w:t>
+              <w:t>16.7</w:t>
             </w:r>
           </w:p>
         </w:tc>
@@ -12639,7 +12639,7 @@
                 <w:sz w:val="22"/>
                 <w:szCs w:val="22"/>
               </w:rPr>
-              <w:t>14.9</w:t>
+              <w:t>14.6</w:t>
             </w:r>
           </w:p>
         </w:tc>
@@ -12763,7 +12763,7 @@
                 <w:sz w:val="22"/>
                 <w:szCs w:val="22"/>
               </w:rPr>
-              <w:t>6</w:t>
+              <w:t>7</w:t>
             </w:r>
           </w:p>
         </w:tc>
@@ -12796,7 +12796,7 @@
                 <w:sz w:val="22"/>
                 <w:szCs w:val="22"/>
               </w:rPr>
-              <w:t>11</w:t>
+              <w:t>14</w:t>
             </w:r>
           </w:p>
         </w:tc>
@@ -12829,7 +12829,7 @@
                 <w:sz w:val="22"/>
                 <w:szCs w:val="22"/>
               </w:rPr>
-              <w:t>14.6</w:t>
+              <w:t>16.7</w:t>
             </w:r>
           </w:p>
         </w:tc>
@@ -12862,7 +12862,7 @@
                 <w:sz w:val="22"/>
                 <w:szCs w:val="22"/>
               </w:rPr>
-              <w:t>7.8</w:t>
+              <w:t>9.7</w:t>
             </w:r>
           </w:p>
         </w:tc>
@@ -13001,7 +13001,7 @@
                 <w:sz w:val="22"/>
                 <w:szCs w:val="22"/>
               </w:rPr>
-              <w:t>85.4</w:t>
+              <w:t>83.3</w:t>
             </w:r>
           </w:p>
         </w:tc>
@@ -13034,7 +13034,7 @@
                 <w:sz w:val="22"/>
                 <w:szCs w:val="22"/>
               </w:rPr>
-              <w:t>92.2</w:t>
+              <w:t>90.3</w:t>
             </w:r>
           </w:p>
         </w:tc>
@@ -13158,7 +13158,7 @@
                 <w:sz w:val="22"/>
                 <w:szCs w:val="22"/>
               </w:rPr>
-              <w:t>11</w:t>
+              <w:t>12</w:t>
             </w:r>
           </w:p>
         </w:tc>
@@ -13191,7 +13191,7 @@
                 <w:sz w:val="22"/>
                 <w:szCs w:val="22"/>
               </w:rPr>
-              <w:t>46</w:t>
+              <w:t>49</w:t>
             </w:r>
           </w:p>
         </w:tc>
@@ -13224,7 +13224,7 @@
                 <w:sz w:val="22"/>
                 <w:szCs w:val="22"/>
               </w:rPr>
-              <w:t>26.8</w:t>
+              <w:t>28.6</w:t>
             </w:r>
           </w:p>
         </w:tc>
@@ -13257,7 +13257,7 @@
                 <w:sz w:val="22"/>
                 <w:szCs w:val="22"/>
               </w:rPr>
-              <w:t>32.6</w:t>
+              <w:t>34.0</w:t>
             </w:r>
           </w:p>
         </w:tc>
@@ -13396,7 +13396,7 @@
                 <w:sz w:val="22"/>
                 <w:szCs w:val="22"/>
               </w:rPr>
-              <w:t>75.6</w:t>
+              <w:t>73.8</w:t>
             </w:r>
           </w:p>
         </w:tc>
@@ -13429,7 +13429,7 @@
                 <w:sz w:val="22"/>
                 <w:szCs w:val="22"/>
               </w:rPr>
-              <w:t>67.4</w:t>
+              <w:t>66.0</w:t>
             </w:r>
           </w:p>
         </w:tc>
@@ -13553,7 +13553,7 @@
                 <w:sz w:val="22"/>
                 <w:szCs w:val="22"/>
               </w:rPr>
-              <w:t>21</w:t>
+              <w:t>22</w:t>
             </w:r>
           </w:p>
         </w:tc>
@@ -13586,7 +13586,7 @@
                 <w:sz w:val="22"/>
                 <w:szCs w:val="22"/>
               </w:rPr>
-              <w:t>59</w:t>
+              <w:t>62</w:t>
             </w:r>
           </w:p>
         </w:tc>
@@ -13619,7 +13619,7 @@
                 <w:sz w:val="22"/>
                 <w:szCs w:val="22"/>
               </w:rPr>
-              <w:t>51.2</w:t>
+              <w:t>52.4</w:t>
             </w:r>
           </w:p>
         </w:tc>
@@ -13652,7 +13652,7 @@
                 <w:sz w:val="22"/>
                 <w:szCs w:val="22"/>
               </w:rPr>
-              <w:t>41.8</w:t>
+              <w:t>43.1</w:t>
             </w:r>
           </w:p>
         </w:tc>
@@ -13791,7 +13791,7 @@
                 <w:sz w:val="22"/>
                 <w:szCs w:val="22"/>
               </w:rPr>
-              <w:t>48.8</w:t>
+              <w:t>47.6</w:t>
             </w:r>
           </w:p>
         </w:tc>
@@ -13824,7 +13824,7 @@
                 <w:sz w:val="22"/>
                 <w:szCs w:val="22"/>
               </w:rPr>
-              <w:t>58.2</w:t>
+              <w:t>56.9</w:t>
             </w:r>
           </w:p>
         </w:tc>
@@ -13948,7 +13948,7 @@
                 <w:sz w:val="22"/>
                 <w:szCs w:val="22"/>
               </w:rPr>
-              <w:t>41</w:t>
+              <w:t>42</w:t>
             </w:r>
           </w:p>
         </w:tc>
@@ -13981,7 +13981,7 @@
                 <w:sz w:val="22"/>
                 <w:szCs w:val="22"/>
               </w:rPr>
-              <w:t>141</w:t>
+              <w:t>144</w:t>
             </w:r>
           </w:p>
         </w:tc>
@@ -14237,7 +14237,7 @@
                 <w:sz w:val="22"/>
                 <w:szCs w:val="22"/>
               </w:rPr>
-              <w:t>19.5</w:t>
+              <w:t>19.0</w:t>
             </w:r>
           </w:p>
         </w:tc>
@@ -14270,7 +14270,7 @@
                 <w:sz w:val="22"/>
                 <w:szCs w:val="22"/>
               </w:rPr>
-              <w:t>12.1</w:t>
+              <w:t>11.8</w:t>
             </w:r>
           </w:p>
         </w:tc>
@@ -14343,7 +14343,7 @@
                 <w:sz w:val="22"/>
                 <w:szCs w:val="22"/>
               </w:rPr>
-              <w:t>33</w:t>
+              <w:t>34</w:t>
             </w:r>
           </w:p>
         </w:tc>
@@ -14376,7 +14376,7 @@
                 <w:sz w:val="22"/>
                 <w:szCs w:val="22"/>
               </w:rPr>
-              <w:t>124</w:t>
+              <w:t>127</w:t>
             </w:r>
           </w:p>
         </w:tc>
@@ -14409,7 +14409,7 @@
                 <w:sz w:val="22"/>
                 <w:szCs w:val="22"/>
               </w:rPr>
-              <w:t>80.5</w:t>
+              <w:t>81.0</w:t>
             </w:r>
           </w:p>
         </w:tc>
@@ -14442,7 +14442,7 @@
                 <w:sz w:val="22"/>
                 <w:szCs w:val="22"/>
               </w:rPr>
-              <w:t>87.9</w:t>
+              <w:t>88.2</w:t>
             </w:r>
           </w:p>
         </w:tc>
@@ -14632,7 +14632,7 @@
                 <w:sz w:val="22"/>
                 <w:szCs w:val="22"/>
               </w:rPr>
-              <w:t>34.1</w:t>
+              <w:t>33.3</w:t>
             </w:r>
           </w:p>
         </w:tc>
@@ -14665,7 +14665,7 @@
                 <w:sz w:val="22"/>
                 <w:szCs w:val="22"/>
               </w:rPr>
-              <w:t>29.1</w:t>
+              <w:t>28.5</w:t>
             </w:r>
           </w:p>
         </w:tc>
@@ -14738,7 +14738,7 @@
                 <w:sz w:val="22"/>
                 <w:szCs w:val="22"/>
               </w:rPr>
-              <w:t>32</w:t>
+              <w:t>33</w:t>
             </w:r>
           </w:p>
         </w:tc>
@@ -14771,7 +14771,7 @@
                 <w:sz w:val="22"/>
                 <w:szCs w:val="22"/>
               </w:rPr>
-              <w:t>100</w:t>
+              <w:t>103</w:t>
             </w:r>
           </w:p>
         </w:tc>
@@ -14804,7 +14804,7 @@
                 <w:sz w:val="22"/>
                 <w:szCs w:val="22"/>
               </w:rPr>
-              <w:t>78.0</w:t>
+              <w:t>78.6</w:t>
             </w:r>
           </w:p>
         </w:tc>
@@ -14837,7 +14837,7 @@
                 <w:sz w:val="22"/>
                 <w:szCs w:val="22"/>
               </w:rPr>
-              <w:t>70.9</w:t>
+              <w:t>71.5</w:t>
             </w:r>
           </w:p>
         </w:tc>
@@ -15028,7 +15028,7 @@
                 <w:sz w:val="22"/>
                 <w:szCs w:val="22"/>
               </w:rPr>
-              <w:t>43.9</w:t>
+              <w:t>42.9</w:t>
             </w:r>
           </w:p>
         </w:tc>
@@ -15061,7 +15061,7 @@
                 <w:sz w:val="22"/>
                 <w:szCs w:val="22"/>
               </w:rPr>
-              <w:t>48.9</w:t>
+              <w:t>47.9</w:t>
             </w:r>
           </w:p>
         </w:tc>
@@ -15134,7 +15134,7 @@
                 <w:sz w:val="22"/>
                 <w:szCs w:val="22"/>
               </w:rPr>
-              <w:t>23</w:t>
+              <w:t>24</w:t>
             </w:r>
           </w:p>
         </w:tc>
@@ -15167,7 +15167,7 @@
                 <w:sz w:val="22"/>
                 <w:szCs w:val="22"/>
               </w:rPr>
-              <w:t>72</w:t>
+              <w:t>75</w:t>
             </w:r>
           </w:p>
         </w:tc>
@@ -15200,7 +15200,7 @@
                 <w:sz w:val="22"/>
                 <w:szCs w:val="22"/>
               </w:rPr>
-              <w:t>56.1</w:t>
+              <w:t>57.1</w:t>
             </w:r>
           </w:p>
         </w:tc>
@@ -15233,7 +15233,7 @@
                 <w:sz w:val="22"/>
                 <w:szCs w:val="22"/>
               </w:rPr>
-              <w:t>51.1</w:t>
+              <w:t>52.1</w:t>
             </w:r>
           </w:p>
         </w:tc>
@@ -15423,7 +15423,7 @@
                 <w:sz w:val="22"/>
                 <w:szCs w:val="22"/>
               </w:rPr>
-              <w:t>4.9</w:t>
+              <w:t>4.8</w:t>
             </w:r>
           </w:p>
         </w:tc>
@@ -15595,7 +15595,7 @@
                 <w:sz w:val="22"/>
                 <w:szCs w:val="22"/>
               </w:rPr>
-              <w:t>68.3</w:t>
+              <w:t>66.7</w:t>
             </w:r>
           </w:p>
         </w:tc>
@@ -15628,7 +15628,7 @@
                 <w:sz w:val="22"/>
                 <w:szCs w:val="22"/>
               </w:rPr>
-              <w:t>76.6</w:t>
+              <w:t>75.0</w:t>
             </w:r>
           </w:p>
         </w:tc>
@@ -15701,7 +15701,7 @@
                 <w:sz w:val="22"/>
                 <w:szCs w:val="22"/>
               </w:rPr>
-              <w:t>8</w:t>
+              <w:t>9</w:t>
             </w:r>
           </w:p>
         </w:tc>
@@ -15734,7 +15734,7 @@
                 <w:sz w:val="22"/>
                 <w:szCs w:val="22"/>
               </w:rPr>
-              <w:t>23</w:t>
+              <w:t>26</w:t>
             </w:r>
           </w:p>
         </w:tc>
@@ -15767,7 +15767,7 @@
                 <w:sz w:val="22"/>
                 <w:szCs w:val="22"/>
               </w:rPr>
-              <w:t>19.5</w:t>
+              <w:t>21.4</w:t>
             </w:r>
           </w:p>
         </w:tc>
@@ -15800,7 +15800,7 @@
                 <w:sz w:val="22"/>
                 <w:szCs w:val="22"/>
               </w:rPr>
-              <w:t>16.3</w:t>
+              <w:t>18.1</w:t>
             </w:r>
           </w:p>
         </w:tc>
@@ -15939,7 +15939,7 @@
                 <w:sz w:val="22"/>
                 <w:szCs w:val="22"/>
               </w:rPr>
-              <w:t>7.3</w:t>
+              <w:t>7.1</w:t>
             </w:r>
           </w:p>
         </w:tc>
@@ -15972,7 +15972,7 @@
                 <w:sz w:val="22"/>
                 <w:szCs w:val="22"/>
               </w:rPr>
-              <w:t>5.0</w:t>
+              <w:t>4.9</w:t>
             </w:r>
           </w:p>
         </w:tc>
@@ -16162,7 +16162,7 @@
                 <w:sz w:val="22"/>
                 <w:szCs w:val="22"/>
               </w:rPr>
-              <w:t>24.4</w:t>
+              <w:t>23.8</w:t>
             </w:r>
           </w:p>
         </w:tc>
@@ -16195,7 +16195,7 @@
                 <w:sz w:val="22"/>
                 <w:szCs w:val="22"/>
               </w:rPr>
-              <w:t>25.5</w:t>
+              <w:t>25.0</w:t>
             </w:r>
           </w:p>
         </w:tc>
@@ -16334,7 +16334,7 @@
                 <w:sz w:val="22"/>
                 <w:szCs w:val="22"/>
               </w:rPr>
-              <w:t>48.8</w:t>
+              <w:t>47.6</w:t>
             </w:r>
           </w:p>
         </w:tc>
@@ -16367,7 +16367,7 @@
                 <w:sz w:val="22"/>
                 <w:szCs w:val="22"/>
               </w:rPr>
-              <w:t>56.0</w:t>
+              <w:t>54.9</w:t>
             </w:r>
           </w:p>
         </w:tc>
@@ -16440,7 +16440,7 @@
                 <w:sz w:val="22"/>
                 <w:szCs w:val="22"/>
               </w:rPr>
-              <w:t>12</w:t>
+              <w:t>13</w:t>
             </w:r>
           </w:p>
         </w:tc>
@@ -16473,7 +16473,7 @@
                 <w:sz w:val="22"/>
                 <w:szCs w:val="22"/>
               </w:rPr>
-              <w:t>26</w:t>
+              <w:t>29</w:t>
             </w:r>
           </w:p>
         </w:tc>
@@ -16506,7 +16506,7 @@
                 <w:sz w:val="22"/>
                 <w:szCs w:val="22"/>
               </w:rPr>
-              <w:t>29.3</w:t>
+              <w:t>31.0</w:t>
             </w:r>
           </w:p>
         </w:tc>
@@ -16539,7 +16539,7 @@
                 <w:sz w:val="22"/>
                 <w:szCs w:val="22"/>
               </w:rPr>
-              <w:t>18.4</w:t>
+              <w:t>20.1</w:t>
             </w:r>
           </w:p>
         </w:tc>
@@ -16663,7 +16663,7 @@
                 <w:sz w:val="22"/>
                 <w:szCs w:val="22"/>
               </w:rPr>
-              <w:t>41</w:t>
+              <w:t>42</w:t>
             </w:r>
           </w:p>
         </w:tc>
@@ -16696,7 +16696,7 @@
                 <w:sz w:val="22"/>
                 <w:szCs w:val="22"/>
               </w:rPr>
-              <w:t>141</w:t>
+              <w:t>144</w:t>
             </w:r>
           </w:p>
         </w:tc>
@@ -16886,7 +16886,7 @@
                 <w:sz w:val="22"/>
                 <w:szCs w:val="22"/>
               </w:rPr>
-              <w:t>39</w:t>
+              <w:t>40</w:t>
             </w:r>
           </w:p>
         </w:tc>
@@ -16919,7 +16919,7 @@
                 <w:sz w:val="22"/>
                 <w:szCs w:val="22"/>
               </w:rPr>
-              <w:t>137</w:t>
+              <w:t>140</w:t>
             </w:r>
           </w:p>
         </w:tc>
@@ -16952,7 +16952,7 @@
                 <w:sz w:val="22"/>
                 <w:szCs w:val="22"/>
               </w:rPr>
-              <w:t>95.1</w:t>
+              <w:t>95.2</w:t>
             </w:r>
           </w:p>
         </w:tc>
@@ -17124,7 +17124,7 @@
                 <w:sz w:val="22"/>
                 <w:szCs w:val="22"/>
               </w:rPr>
-              <w:t>4.9</w:t>
+              <w:t>4.8</w:t>
             </w:r>
           </w:p>
         </w:tc>
@@ -17783,7 +17783,7 @@
                 <w:sz w:val="22"/>
                 <w:szCs w:val="22"/>
               </w:rPr>
-              <w:t>45</w:t>
+              <w:t>46</w:t>
             </w:r>
           </w:p>
         </w:tc>
@@ -17813,7 +17813,7 @@
                 <w:sz w:val="22"/>
                 <w:szCs w:val="22"/>
               </w:rPr>
-              <w:t>202</w:t>
+              <w:t>205</w:t>
             </w:r>
           </w:p>
         </w:tc>
@@ -17844,7 +17844,7 @@
                 <w:sz w:val="22"/>
                 <w:szCs w:val="22"/>
               </w:rPr>
-              <w:t>59.00</w:t>
+              <w:t>58.00</w:t>
             </w:r>
           </w:p>
         </w:tc>
@@ -17874,7 +17874,7 @@
                 <w:sz w:val="22"/>
                 <w:szCs w:val="22"/>
               </w:rPr>
-              <w:t>61.00</w:t>
+              <w:t>60.80</w:t>
             </w:r>
           </w:p>
         </w:tc>
@@ -17904,7 +17904,7 @@
                 <w:sz w:val="22"/>
                 <w:szCs w:val="22"/>
               </w:rPr>
-              <w:t>8-315</w:t>
+              <w:t>7-315</w:t>
             </w:r>
           </w:p>
         </w:tc>
@@ -17985,7 +17985,7 @@
                 <w:sz w:val="22"/>
                 <w:szCs w:val="22"/>
               </w:rPr>
-              <w:t>45</w:t>
+              <w:t>46</w:t>
             </w:r>
           </w:p>
         </w:tc>
@@ -18015,7 +18015,7 @@
                 <w:sz w:val="22"/>
                 <w:szCs w:val="22"/>
               </w:rPr>
-              <w:t>202</w:t>
+              <w:t>205</w:t>
             </w:r>
           </w:p>
         </w:tc>
@@ -18046,7 +18046,7 @@
                 <w:sz w:val="22"/>
                 <w:szCs w:val="22"/>
               </w:rPr>
-              <w:t>55.00</w:t>
+              <w:t>54.00</w:t>
             </w:r>
           </w:p>
         </w:tc>
@@ -18076,7 +18076,7 @@
                 <w:sz w:val="22"/>
                 <w:szCs w:val="22"/>
               </w:rPr>
-              <w:t>60.50</w:t>
+              <w:t>60.20</w:t>
             </w:r>
           </w:p>
         </w:tc>
@@ -18171,7 +18171,7 @@
                 <w:sz w:val="22"/>
                 <w:szCs w:val="22"/>
               </w:rPr>
-              <w:t>45</w:t>
+              <w:t>46</w:t>
             </w:r>
           </w:p>
         </w:tc>
@@ -18201,7 +18201,7 @@
                 <w:sz w:val="22"/>
                 <w:szCs w:val="22"/>
               </w:rPr>
-              <w:t>202</w:t>
+              <w:t>205</w:t>
             </w:r>
           </w:p>
         </w:tc>
@@ -18232,7 +18232,7 @@
                 <w:sz w:val="22"/>
                 <w:szCs w:val="22"/>
               </w:rPr>
-              <w:t>120.00</w:t>
+              <w:t>118.00</w:t>
             </w:r>
           </w:p>
         </w:tc>
@@ -18262,7 +18262,7 @@
                 <w:sz w:val="22"/>
                 <w:szCs w:val="22"/>
               </w:rPr>
-              <w:t>127.70</w:t>
+              <w:t>127.20</w:t>
             </w:r>
           </w:p>
         </w:tc>
@@ -18292,7 +18292,7 @@
                 <w:sz w:val="22"/>
                 <w:szCs w:val="22"/>
               </w:rPr>
-              <w:t>17-631</w:t>
+              <w:t>16-631</w:t>
             </w:r>
           </w:p>
         </w:tc>
@@ -18373,7 +18373,7 @@
                 <w:sz w:val="22"/>
                 <w:szCs w:val="22"/>
               </w:rPr>
-              <w:t>45</w:t>
+              <w:t>46</w:t>
             </w:r>
           </w:p>
         </w:tc>
@@ -18403,7 +18403,7 @@
                 <w:sz w:val="22"/>
                 <w:szCs w:val="22"/>
               </w:rPr>
-              <w:t>202</w:t>
+              <w:t>205</w:t>
             </w:r>
           </w:p>
         </w:tc>
@@ -18434,42 +18434,42 @@
                 <w:sz w:val="22"/>
                 <w:szCs w:val="22"/>
               </w:rPr>
+              <w:t>34.00</w:t>
+            </w:r>
+          </w:p>
+        </w:tc>
+        <w:tc>
+          <w:tcPr>
+            <w:tcW w:w="851" w:type="dxa"/>
+            <w:tcBorders>
+              <w:top w:val="single" w:sz="0" w:space="0" w:color="D3D3D3"/>
+              <w:left w:val="single" w:sz="0" w:space="0" w:color="D3D3D3"/>
+              <w:bottom w:val="single" w:sz="0" w:space="0" w:color="D3D3D3"/>
+              <w:right w:val="single" w:sz="0" w:space="0" w:color="D3D3D3"/>
+            </w:tcBorders>
+          </w:tcPr>
+          <w:p>
+            <w:pPr>
+              <w:keepNext/>
+              <w:spacing w:after="60"/>
+              <w:rPr>
+                <w:rFonts w:ascii="Times New Roman" w:hAnsi="Times New Roman" w:cs="Times New Roman"/>
+                <w:sz w:val="22"/>
+                <w:szCs w:val="22"/>
+              </w:rPr>
+            </w:pPr>
+            <w:r>
+              <w:rPr>
+                <w:rFonts w:ascii="Times New Roman" w:hAnsi="Times New Roman" w:cs="Times New Roman"/>
+                <w:sz w:val="22"/>
+                <w:szCs w:val="22"/>
+              </w:rPr>
               <w:t>35.00</w:t>
             </w:r>
           </w:p>
         </w:tc>
         <w:tc>
           <w:tcPr>
-            <w:tcW w:w="851" w:type="dxa"/>
-            <w:tcBorders>
-              <w:top w:val="single" w:sz="0" w:space="0" w:color="D3D3D3"/>
-              <w:left w:val="single" w:sz="0" w:space="0" w:color="D3D3D3"/>
-              <w:bottom w:val="single" w:sz="0" w:space="0" w:color="D3D3D3"/>
-              <w:right w:val="single" w:sz="0" w:space="0" w:color="D3D3D3"/>
-            </w:tcBorders>
-          </w:tcPr>
-          <w:p>
-            <w:pPr>
-              <w:keepNext/>
-              <w:spacing w:after="60"/>
-              <w:rPr>
-                <w:rFonts w:ascii="Times New Roman" w:hAnsi="Times New Roman" w:cs="Times New Roman"/>
-                <w:sz w:val="22"/>
-                <w:szCs w:val="22"/>
-              </w:rPr>
-            </w:pPr>
-            <w:r>
-              <w:rPr>
-                <w:rFonts w:ascii="Times New Roman" w:hAnsi="Times New Roman" w:cs="Times New Roman"/>
-                <w:sz w:val="22"/>
-                <w:szCs w:val="22"/>
-              </w:rPr>
-              <w:t>35.10</w:t>
-            </w:r>
-          </w:p>
-        </w:tc>
-        <w:tc>
-          <w:tcPr>
             <w:tcW w:w="1276" w:type="dxa"/>
             <w:tcBorders>
               <w:top w:val="single" w:sz="0" w:space="0" w:color="D3D3D3"/>
@@ -18494,7 +18494,7 @@
                 <w:sz w:val="22"/>
                 <w:szCs w:val="22"/>
               </w:rPr>
-              <w:t>5-175</w:t>
+              <w:t>4-175</w:t>
             </w:r>
           </w:p>
         </w:tc>
@@ -18575,7 +18575,7 @@
                 <w:sz w:val="22"/>
                 <w:szCs w:val="22"/>
               </w:rPr>
-              <w:t>45</w:t>
+              <w:t>46</w:t>
             </w:r>
           </w:p>
         </w:tc>
@@ -18605,7 +18605,7 @@
                 <w:sz w:val="22"/>
                 <w:szCs w:val="22"/>
               </w:rPr>
-              <w:t>202</w:t>
+              <w:t>205</w:t>
             </w:r>
           </w:p>
         </w:tc>
@@ -18666,7 +18666,7 @@
                 <w:sz w:val="22"/>
                 <w:szCs w:val="22"/>
               </w:rPr>
-              <w:t>34.70</w:t>
+              <w:t>34.60</w:t>
             </w:r>
           </w:p>
         </w:tc>
@@ -18761,7 +18761,7 @@
                 <w:sz w:val="22"/>
                 <w:szCs w:val="22"/>
               </w:rPr>
-              <w:t>45</w:t>
+              <w:t>46</w:t>
             </w:r>
           </w:p>
         </w:tc>
@@ -18791,7 +18791,7 @@
                 <w:sz w:val="22"/>
                 <w:szCs w:val="22"/>
               </w:rPr>
-              <w:t>202</w:t>
+              <w:t>205</w:t>
             </w:r>
           </w:p>
         </w:tc>
@@ -18822,7 +18822,7 @@
                 <w:sz w:val="22"/>
                 <w:szCs w:val="22"/>
               </w:rPr>
-              <w:t>71.00</w:t>
+              <w:t>70.00</w:t>
             </w:r>
           </w:p>
         </w:tc>
@@ -18852,7 +18852,7 @@
                 <w:sz w:val="22"/>
                 <w:szCs w:val="22"/>
               </w:rPr>
-              <w:t>73.60</w:t>
+              <w:t>73.30</w:t>
             </w:r>
           </w:p>
         </w:tc>
@@ -18963,7 +18963,7 @@
                 <w:sz w:val="22"/>
                 <w:szCs w:val="22"/>
               </w:rPr>
-              <w:t>45</w:t>
+              <w:t>46</w:t>
             </w:r>
           </w:p>
         </w:tc>
@@ -18993,7 +18993,7 @@
                 <w:sz w:val="22"/>
                 <w:szCs w:val="22"/>
               </w:rPr>
-              <w:t>202</w:t>
+              <w:t>205</w:t>
             </w:r>
           </w:p>
         </w:tc>
@@ -19054,7 +19054,7 @@
                 <w:sz w:val="22"/>
                 <w:szCs w:val="22"/>
               </w:rPr>
-              <w:t>9.00</w:t>
+              <w:t>8.90</w:t>
             </w:r>
           </w:p>
         </w:tc>
@@ -19149,7 +19149,7 @@
                 <w:sz w:val="22"/>
                 <w:szCs w:val="22"/>
               </w:rPr>
-              <w:t>44</w:t>
+              <w:t>45</w:t>
             </w:r>
           </w:p>
         </w:tc>
@@ -19179,7 +19179,7 @@
                 <w:sz w:val="22"/>
                 <w:szCs w:val="22"/>
               </w:rPr>
-              <w:t>199</w:t>
+              <w:t>202</w:t>
             </w:r>
           </w:p>
         </w:tc>
@@ -19210,7 +19210,7 @@
                 <w:sz w:val="22"/>
                 <w:szCs w:val="22"/>
               </w:rPr>
-              <w:t>45.80</w:t>
+              <w:t>46.60</w:t>
             </w:r>
           </w:p>
         </w:tc>
@@ -19240,7 +19240,7 @@
                 <w:sz w:val="22"/>
                 <w:szCs w:val="22"/>
               </w:rPr>
-              <w:t>23.00</w:t>
+              <w:t>23.40</w:t>
             </w:r>
           </w:p>
         </w:tc>
@@ -19270,7 +19270,7 @@
                 <w:sz w:val="22"/>
                 <w:szCs w:val="22"/>
               </w:rPr>
-              <w:t>0-80</w:t>
+              <w:t>0-81</w:t>
             </w:r>
           </w:p>
         </w:tc>
@@ -19378,7 +19378,7 @@
                 <w:sz w:val="22"/>
                 <w:szCs w:val="22"/>
               </w:rPr>
-              <w:t>44</w:t>
+              <w:t>45</w:t>
             </w:r>
           </w:p>
         </w:tc>
@@ -19408,7 +19408,7 @@
                 <w:sz w:val="22"/>
                 <w:szCs w:val="22"/>
               </w:rPr>
-              <w:t>198</w:t>
+              <w:t>201</w:t>
             </w:r>
           </w:p>
         </w:tc>
@@ -19439,7 +19439,7 @@
                 <w:sz w:val="22"/>
                 <w:szCs w:val="22"/>
               </w:rPr>
-              <w:t>21.20</w:t>
+              <w:t>21.00</w:t>
             </w:r>
           </w:p>
         </w:tc>
@@ -19469,7 +19469,7 @@
                 <w:sz w:val="22"/>
                 <w:szCs w:val="22"/>
               </w:rPr>
-              <w:t>22.00</w:t>
+              <w:t>21.90</w:t>
             </w:r>
           </w:p>
         </w:tc>
@@ -19564,7 +19564,7 @@
                 <w:sz w:val="22"/>
                 <w:szCs w:val="22"/>
               </w:rPr>
-              <w:t>44</w:t>
+              <w:t>45</w:t>
             </w:r>
           </w:p>
         </w:tc>
@@ -19594,7 +19594,7 @@
                 <w:sz w:val="22"/>
                 <w:szCs w:val="22"/>
               </w:rPr>
-              <w:t>198</w:t>
+              <w:t>201</w:t>
             </w:r>
           </w:p>
         </w:tc>
@@ -19750,7 +19750,7 @@
                 <w:sz w:val="22"/>
                 <w:szCs w:val="22"/>
               </w:rPr>
-              <w:t>45</w:t>
+              <w:t>46</w:t>
             </w:r>
           </w:p>
         </w:tc>
@@ -19780,7 +19780,7 @@
                 <w:sz w:val="22"/>
                 <w:szCs w:val="22"/>
               </w:rPr>
-              <w:t>202</w:t>
+              <w:t>205</w:t>
             </w:r>
           </w:p>
         </w:tc>
@@ -19811,7 +19811,7 @@
                 <w:sz w:val="22"/>
                 <w:szCs w:val="22"/>
               </w:rPr>
-              <w:t>18.60</w:t>
+              <w:t>18.30</w:t>
             </w:r>
           </w:p>
         </w:tc>
@@ -19841,7 +19841,7 @@
                 <w:sz w:val="22"/>
                 <w:szCs w:val="22"/>
               </w:rPr>
-              <w:t>17.00</w:t>
+              <w:t>16.90</w:t>
             </w:r>
           </w:p>
         </w:tc>
@@ -19979,7 +19979,7 @@
                 <w:sz w:val="22"/>
                 <w:szCs w:val="22"/>
               </w:rPr>
-              <w:t>45</w:t>
+              <w:t>46</w:t>
             </w:r>
           </w:p>
         </w:tc>
@@ -20009,7 +20009,7 @@
                 <w:sz w:val="22"/>
                 <w:szCs w:val="22"/>
               </w:rPr>
-              <w:t>202</w:t>
+              <w:t>205</w:t>
             </w:r>
           </w:p>
         </w:tc>
@@ -20040,7 +20040,7 @@
                 <w:sz w:val="22"/>
                 <w:szCs w:val="22"/>
               </w:rPr>
-              <w:t>10.00</w:t>
+              <w:t>9.80</w:t>
             </w:r>
           </w:p>
         </w:tc>
@@ -20070,7 +20070,7 @@
                 <w:sz w:val="22"/>
                 <w:szCs w:val="22"/>
               </w:rPr>
-              <w:t>16.00</w:t>
+              <w:t>15.90</w:t>
             </w:r>
           </w:p>
         </w:tc>
@@ -20165,7 +20165,7 @@
                 <w:sz w:val="22"/>
                 <w:szCs w:val="22"/>
               </w:rPr>
-              <w:t>45</w:t>
+              <w:t>46</w:t>
             </w:r>
           </w:p>
         </w:tc>
@@ -20195,7 +20195,7 @@
                 <w:sz w:val="22"/>
                 <w:szCs w:val="22"/>
               </w:rPr>
-              <w:t>202</w:t>
+              <w:t>205</w:t>
             </w:r>
           </w:p>
         </w:tc>
@@ -20226,7 +20226,7 @@
                 <w:sz w:val="22"/>
                 <w:szCs w:val="22"/>
               </w:rPr>
-              <w:t>28.50</w:t>
+              <w:t>28.10</w:t>
             </w:r>
           </w:p>
         </w:tc>
@@ -20256,7 +20256,7 @@
                 <w:sz w:val="22"/>
                 <w:szCs w:val="22"/>
               </w:rPr>
-              <w:t>26.20</w:t>
+              <w:t>26.10</w:t>
             </w:r>
           </w:p>
         </w:tc>
@@ -21066,7 +21066,7 @@
                 <w:sz w:val="22"/>
                 <w:szCs w:val="22"/>
               </w:rPr>
-              <w:t>41</w:t>
+              <w:t>42</w:t>
             </w:r>
           </w:p>
         </w:tc>
@@ -21096,7 +21096,7 @@
                 <w:sz w:val="22"/>
                 <w:szCs w:val="22"/>
               </w:rPr>
-              <w:t>141</w:t>
+              <w:t>144</w:t>
             </w:r>
           </w:p>
         </w:tc>
@@ -21127,7 +21127,7 @@
                 <w:sz w:val="22"/>
                 <w:szCs w:val="22"/>
               </w:rPr>
-              <w:t>55.00</w:t>
+              <w:t>54.00</w:t>
             </w:r>
           </w:p>
         </w:tc>
@@ -21157,7 +21157,7 @@
                 <w:sz w:val="22"/>
                 <w:szCs w:val="22"/>
               </w:rPr>
-              <w:t>59.70</w:t>
+              <w:t>59.40</w:t>
             </w:r>
           </w:p>
         </w:tc>
@@ -21187,7 +21187,7 @@
                 <w:sz w:val="22"/>
                 <w:szCs w:val="22"/>
               </w:rPr>
-              <w:t>8-315</w:t>
+              <w:t>7-315</w:t>
             </w:r>
           </w:p>
         </w:tc>
@@ -21268,7 +21268,7 @@
                 <w:sz w:val="22"/>
                 <w:szCs w:val="22"/>
               </w:rPr>
-              <w:t>41</w:t>
+              <w:t>42</w:t>
             </w:r>
           </w:p>
         </w:tc>
@@ -21298,7 +21298,7 @@
                 <w:sz w:val="22"/>
                 <w:szCs w:val="22"/>
               </w:rPr>
-              <w:t>141</w:t>
+              <w:t>144</w:t>
             </w:r>
           </w:p>
         </w:tc>
@@ -21329,7 +21329,7 @@
                 <w:sz w:val="22"/>
                 <w:szCs w:val="22"/>
               </w:rPr>
-              <w:t>52.00</w:t>
+              <w:t>51.00</w:t>
             </w:r>
           </w:p>
         </w:tc>
@@ -21359,7 +21359,7 @@
                 <w:sz w:val="22"/>
                 <w:szCs w:val="22"/>
               </w:rPr>
-              <w:t>58.60</w:t>
+              <w:t>58.30</w:t>
             </w:r>
           </w:p>
         </w:tc>
@@ -21454,7 +21454,7 @@
                 <w:sz w:val="22"/>
                 <w:szCs w:val="22"/>
               </w:rPr>
-              <w:t>41</w:t>
+              <w:t>42</w:t>
             </w:r>
           </w:p>
         </w:tc>
@@ -21484,7 +21484,7 @@
                 <w:sz w:val="22"/>
                 <w:szCs w:val="22"/>
               </w:rPr>
-              <w:t>141</w:t>
+              <w:t>144</w:t>
             </w:r>
           </w:p>
         </w:tc>
@@ -21515,7 +21515,7 @@
                 <w:sz w:val="22"/>
                 <w:szCs w:val="22"/>
               </w:rPr>
-              <w:t>114.00</w:t>
+              <w:t>111.00</w:t>
             </w:r>
           </w:p>
         </w:tc>
@@ -21545,7 +21545,7 @@
                 <w:sz w:val="22"/>
                 <w:szCs w:val="22"/>
               </w:rPr>
-              <w:t>125.60</w:t>
+              <w:t>125.00</w:t>
             </w:r>
           </w:p>
         </w:tc>
@@ -21575,7 +21575,7 @@
                 <w:sz w:val="22"/>
                 <w:szCs w:val="22"/>
               </w:rPr>
-              <w:t>17-631</w:t>
+              <w:t>16-631</w:t>
             </w:r>
           </w:p>
         </w:tc>
@@ -21656,7 +21656,7 @@
                 <w:sz w:val="22"/>
                 <w:szCs w:val="22"/>
               </w:rPr>
-              <w:t>41</w:t>
+              <w:t>42</w:t>
             </w:r>
           </w:p>
         </w:tc>
@@ -21686,7 +21686,7 @@
                 <w:sz w:val="22"/>
                 <w:szCs w:val="22"/>
               </w:rPr>
-              <w:t>141</w:t>
+              <w:t>144</w:t>
             </w:r>
           </w:p>
         </w:tc>
@@ -21747,7 +21747,7 @@
                 <w:sz w:val="22"/>
                 <w:szCs w:val="22"/>
               </w:rPr>
-              <w:t>34.00</w:t>
+              <w:t>33.90</w:t>
             </w:r>
           </w:p>
         </w:tc>
@@ -21777,7 +21777,7 @@
                 <w:sz w:val="22"/>
                 <w:szCs w:val="22"/>
               </w:rPr>
-              <w:t>5-175</w:t>
+              <w:t>4-175</w:t>
             </w:r>
           </w:p>
         </w:tc>
@@ -21858,7 +21858,7 @@
                 <w:sz w:val="22"/>
                 <w:szCs w:val="22"/>
               </w:rPr>
-              <w:t>41</w:t>
+              <w:t>42</w:t>
             </w:r>
           </w:p>
         </w:tc>
@@ -21888,7 +21888,7 @@
                 <w:sz w:val="22"/>
                 <w:szCs w:val="22"/>
               </w:rPr>
-              <w:t>141</w:t>
+              <w:t>144</w:t>
             </w:r>
           </w:p>
         </w:tc>
@@ -21919,7 +21919,7 @@
                 <w:sz w:val="22"/>
                 <w:szCs w:val="22"/>
               </w:rPr>
-              <w:t>31.00</w:t>
+              <w:t>30.00</w:t>
             </w:r>
           </w:p>
         </w:tc>
@@ -21949,7 +21949,7 @@
                 <w:sz w:val="22"/>
                 <w:szCs w:val="22"/>
               </w:rPr>
-              <w:t>33.30</w:t>
+              <w:t>33.20</w:t>
             </w:r>
           </w:p>
         </w:tc>
@@ -22044,7 +22044,7 @@
                 <w:sz w:val="22"/>
                 <w:szCs w:val="22"/>
               </w:rPr>
-              <w:t>41</w:t>
+              <w:t>42</w:t>
             </w:r>
           </w:p>
         </w:tc>
@@ -22074,7 +22074,7 @@
                 <w:sz w:val="22"/>
                 <w:szCs w:val="22"/>
               </w:rPr>
-              <w:t>141</w:t>
+              <w:t>144</w:t>
             </w:r>
           </w:p>
         </w:tc>
@@ -22105,7 +22105,7 @@
                 <w:sz w:val="22"/>
                 <w:szCs w:val="22"/>
               </w:rPr>
-              <w:t>68.00</w:t>
+              <w:t>67.00</w:t>
             </w:r>
           </w:p>
         </w:tc>
@@ -22135,7 +22135,7 @@
                 <w:sz w:val="22"/>
                 <w:szCs w:val="22"/>
               </w:rPr>
-              <w:t>71.80</w:t>
+              <w:t>71.50</w:t>
             </w:r>
           </w:p>
         </w:tc>
@@ -22246,7 +22246,7 @@
                 <w:sz w:val="22"/>
                 <w:szCs w:val="22"/>
               </w:rPr>
-              <w:t>41</w:t>
+              <w:t>42</w:t>
             </w:r>
           </w:p>
         </w:tc>
@@ -22276,7 +22276,7 @@
                 <w:sz w:val="22"/>
                 <w:szCs w:val="22"/>
               </w:rPr>
-              <w:t>141</w:t>
+              <w:t>144</w:t>
             </w:r>
           </w:p>
         </w:tc>
@@ -22337,7 +22337,7 @@
                 <w:sz w:val="22"/>
                 <w:szCs w:val="22"/>
               </w:rPr>
-              <w:t>9.40</w:t>
+              <w:t>9.30</w:t>
             </w:r>
           </w:p>
         </w:tc>
@@ -22432,7 +22432,7 @@
                 <w:sz w:val="22"/>
                 <w:szCs w:val="22"/>
               </w:rPr>
-              <w:t>40</w:t>
+              <w:t>41</w:t>
             </w:r>
           </w:p>
         </w:tc>
@@ -22462,7 +22462,7 @@
                 <w:sz w:val="22"/>
                 <w:szCs w:val="22"/>
               </w:rPr>
-              <w:t>140</w:t>
+              <w:t>143</w:t>
             </w:r>
           </w:p>
         </w:tc>
@@ -22493,7 +22493,7 @@
                 <w:sz w:val="22"/>
                 <w:szCs w:val="22"/>
               </w:rPr>
-              <w:t>44.40</w:t>
+              <w:t>45.30</w:t>
             </w:r>
           </w:p>
         </w:tc>
@@ -22523,7 +22523,7 @@
                 <w:sz w:val="22"/>
                 <w:szCs w:val="22"/>
               </w:rPr>
-              <w:t>23.10</w:t>
+              <w:t>23.50</w:t>
             </w:r>
           </w:p>
         </w:tc>
@@ -22553,7 +22553,7 @@
                 <w:sz w:val="22"/>
                 <w:szCs w:val="22"/>
               </w:rPr>
-              <w:t>0-78</w:t>
+              <w:t>0-81</w:t>
             </w:r>
           </w:p>
         </w:tc>
@@ -22661,7 +22661,7 @@
                 <w:sz w:val="22"/>
                 <w:szCs w:val="22"/>
               </w:rPr>
-              <w:t>40</w:t>
+              <w:t>41</w:t>
             </w:r>
           </w:p>
         </w:tc>
@@ -22691,7 +22691,7 @@
                 <w:sz w:val="22"/>
                 <w:szCs w:val="22"/>
               </w:rPr>
-              <w:t>140</w:t>
+              <w:t>143</w:t>
             </w:r>
           </w:p>
         </w:tc>
@@ -22722,7 +22722,7 @@
                 <w:sz w:val="22"/>
                 <w:szCs w:val="22"/>
               </w:rPr>
-              <w:t>22.00</w:t>
+              <w:t>21.60</w:t>
             </w:r>
           </w:p>
         </w:tc>
@@ -22752,7 +22752,7 @@
                 <w:sz w:val="22"/>
                 <w:szCs w:val="22"/>
               </w:rPr>
-              <w:t>22.70</w:t>
+              <w:t>22.50</w:t>
             </w:r>
           </w:p>
         </w:tc>
@@ -22847,7 +22847,7 @@
                 <w:sz w:val="22"/>
                 <w:szCs w:val="22"/>
               </w:rPr>
-              <w:t>40</w:t>
+              <w:t>41</w:t>
             </w:r>
           </w:p>
         </w:tc>
@@ -22877,7 +22877,7 @@
                 <w:sz w:val="22"/>
                 <w:szCs w:val="22"/>
               </w:rPr>
-              <w:t>140</w:t>
+              <w:t>143</w:t>
             </w:r>
           </w:p>
         </w:tc>
@@ -22938,7 +22938,7 @@
                 <w:sz w:val="22"/>
                 <w:szCs w:val="22"/>
               </w:rPr>
-              <w:t>1.60</w:t>
+              <w:t>1.50</w:t>
             </w:r>
           </w:p>
         </w:tc>
@@ -23033,7 +23033,7 @@
                 <w:sz w:val="22"/>
                 <w:szCs w:val="22"/>
               </w:rPr>
-              <w:t>41</w:t>
+              <w:t>42</w:t>
             </w:r>
           </w:p>
         </w:tc>
@@ -23063,7 +23063,7 @@
                 <w:sz w:val="22"/>
                 <w:szCs w:val="22"/>
               </w:rPr>
-              <w:t>141</w:t>
+              <w:t>144</w:t>
             </w:r>
           </w:p>
         </w:tc>
@@ -23094,7 +23094,7 @@
                 <w:sz w:val="22"/>
                 <w:szCs w:val="22"/>
               </w:rPr>
-              <w:t>19.60</w:t>
+              <w:t>19.30</w:t>
             </w:r>
           </w:p>
         </w:tc>
@@ -23124,7 +23124,7 @@
                 <w:sz w:val="22"/>
                 <w:szCs w:val="22"/>
               </w:rPr>
-              <w:t>17.60</w:t>
+              <w:t>17.50</w:t>
             </w:r>
           </w:p>
         </w:tc>
@@ -23262,7 +23262,7 @@
                 <w:sz w:val="22"/>
                 <w:szCs w:val="22"/>
               </w:rPr>
-              <w:t>41</w:t>
+              <w:t>42</w:t>
             </w:r>
           </w:p>
         </w:tc>
@@ -23292,7 +23292,7 @@
                 <w:sz w:val="22"/>
                 <w:szCs w:val="22"/>
               </w:rPr>
-              <w:t>141</w:t>
+              <w:t>144</w:t>
             </w:r>
           </w:p>
         </w:tc>
@@ -23323,7 +23323,7 @@
                 <w:sz w:val="22"/>
                 <w:szCs w:val="22"/>
               </w:rPr>
-              <w:t>11.00</w:t>
+              <w:t>10.70</w:t>
             </w:r>
           </w:p>
         </w:tc>
@@ -23353,7 +23353,7 @@
                 <w:sz w:val="22"/>
                 <w:szCs w:val="22"/>
               </w:rPr>
-              <w:t>16.70</w:t>
+              <w:t>16.60</w:t>
             </w:r>
           </w:p>
         </w:tc>
@@ -23448,7 +23448,7 @@
                 <w:sz w:val="22"/>
                 <w:szCs w:val="22"/>
               </w:rPr>
-              <w:t>41</w:t>
+              <w:t>42</w:t>
             </w:r>
           </w:p>
         </w:tc>
@@ -23478,7 +23478,7 @@
                 <w:sz w:val="22"/>
                 <w:szCs w:val="22"/>
               </w:rPr>
-              <w:t>141</w:t>
+              <w:t>144</w:t>
             </w:r>
           </w:p>
         </w:tc>
@@ -23509,7 +23509,7 @@
                 <w:sz w:val="22"/>
                 <w:szCs w:val="22"/>
               </w:rPr>
-              <w:t>30.60</w:t>
+              <w:t>30.10</w:t>
             </w:r>
           </w:p>
         </w:tc>
@@ -23539,7 +23539,7 @@
                 <w:sz w:val="22"/>
                 <w:szCs w:val="22"/>
               </w:rPr>
-              <w:t>27.50</w:t>
+              <w:t>27.40</w:t>
             </w:r>
           </w:p>
         </w:tc>
@@ -30143,6 +30143,7 @@
           <w:rFonts w:ascii="Times New Roman" w:hAnsi="Times New Roman" w:cs="Times New Roman"/>
         </w:rPr>
       </w:pPr>
+      <w:commentRangeStart w:id="0"/>
       <w:r>
         <w:rPr>
           <w:rFonts w:ascii="Times New Roman" w:hAnsi="Times New Roman" w:cs="Times New Roman"/>
@@ -51630,12 +51631,19 @@
         </w:rPr>
       </w:pPr>
     </w:p>
+    <w:commentRangeEnd w:id="0"/>
     <w:p>
       <w:pPr>
         <w:rPr>
           <w:rFonts w:ascii="Times New Roman" w:hAnsi="Times New Roman" w:cs="Times New Roman"/>
         </w:rPr>
       </w:pPr>
+      <w:r>
+        <w:rPr>
+          <w:rStyle w:val="CommentReference"/>
+        </w:rPr>
+        <w:commentReference w:id="0"/>
+      </w:r>
     </w:p>
     <w:p>
       <w:pPr>
@@ -51653,6 +51661,45 @@
     </w:sectPr>
   </w:body>
 </w:document>
+</file>
+
+<file path=word/comments.xml><?xml version="1.0" encoding="utf-8"?>
+<w:comments xmlns:wpc="http://schemas.microsoft.com/office/word/2010/wordprocessingCanvas" xmlns:cx="http://schemas.microsoft.com/office/drawing/2014/chartex" xmlns:cx1="http://schemas.microsoft.com/office/drawing/2015/9/8/chartex" xmlns:cx2="http://schemas.microsoft.com/office/drawing/2015/10/21/chartex" xmlns:cx3="http://schemas.microsoft.com/office/drawing/2016/5/9/chartex" xmlns:cx4="http://schemas.microsoft.com/office/drawing/2016/5/10/chartex" xmlns:cx5="http://schemas.microsoft.com/office/drawing/2016/5/11/chartex" xmlns:cx6="http://schemas.microsoft.com/office/drawing/2016/5/12/chartex" xmlns:cx7="http://schemas.microsoft.com/office/drawing/2016/5/13/chartex" xmlns:cx8="http://schemas.microsoft.com/office/drawing/2016/5/14/chartex" xmlns:mc="http://schemas.openxmlformats.org/markup-compatibility/2006" xmlns:aink="http://schemas.microsoft.com/office/drawing/2016/ink" xmlns:am3d="http://schemas.microsoft.com/office/drawing/2017/model3d" xmlns:o="urn:schemas-microsoft-com:office:office" xmlns:oel="http://schemas.microsoft.com/office/2019/extlst" xmlns:r="http://schemas.openxmlformats.org/officeDocument/2006/relationships" xmlns:m="http://schemas.openxmlformats.org/officeDocument/2006/math" xmlns:v="urn:schemas-microsoft-com:vml" xmlns:wp14="http://schemas.microsoft.com/office/word/2010/wordprocessingDrawing" xmlns:wp="http://schemas.openxmlformats.org/drawingml/2006/wordprocessingDrawing" xmlns:w10="urn:schemas-microsoft-com:office:word" xmlns:w="http://schemas.openxmlformats.org/wordprocessingml/2006/main" xmlns:w14="http://schemas.microsoft.com/office/word/2010/wordml" xmlns:w15="http://schemas.microsoft.com/office/word/2012/wordml" xmlns:w16cex="http://schemas.microsoft.com/office/word/2018/wordml/cex" xmlns:w16cid="http://schemas.microsoft.com/office/word/2016/wordml/cid" xmlns:w16="http://schemas.microsoft.com/office/word/2018/wordml" xmlns:w16sdtdh="http://schemas.microsoft.com/office/word/2020/wordml/sdtdatahash" xmlns:w16se="http://schemas.microsoft.com/office/word/2015/wordml/symex" xmlns:wpg="http://schemas.microsoft.com/office/word/2010/wordprocessingGroup" xmlns:wpi="http://schemas.microsoft.com/office/word/2010/wordprocessingInk" xmlns:wne="http://schemas.microsoft.com/office/word/2006/wordml" xmlns:wps="http://schemas.microsoft.com/office/word/2010/wordprocessingShape" mc:Ignorable="w14 w15 w16se w16cid w16 w16cex w16sdtdh wp14">
+  <w:comment w:id="0" w:author="Mikkel Helding Vembye" w:date="2025-09-26T15:38:00Z" w:initials="MHV">
+    <w:p>
+      <w:pPr>
+        <w:pStyle w:val="CommentText"/>
+      </w:pPr>
+      <w:r>
+        <w:rPr>
+          <w:rStyle w:val="CommentReference"/>
+        </w:rPr>
+        <w:annotationRef/>
+      </w:r>
+      <w:r>
+        <w:t>Needs to be updated</w:t>
+      </w:r>
+    </w:p>
+  </w:comment>
+</w:comments>
+</file>
+
+<file path=word/commentsExtended.xml><?xml version="1.0" encoding="utf-8"?>
+<w15:commentsEx xmlns:wpc="http://schemas.microsoft.com/office/word/2010/wordprocessingCanvas" xmlns:cx="http://schemas.microsoft.com/office/drawing/2014/chartex" xmlns:cx1="http://schemas.microsoft.com/office/drawing/2015/9/8/chartex" xmlns:cx2="http://schemas.microsoft.com/office/drawing/2015/10/21/chartex" xmlns:cx3="http://schemas.microsoft.com/office/drawing/2016/5/9/chartex" xmlns:cx4="http://schemas.microsoft.com/office/drawing/2016/5/10/chartex" xmlns:cx5="http://schemas.microsoft.com/office/drawing/2016/5/11/chartex" xmlns:cx6="http://schemas.microsoft.com/office/drawing/2016/5/12/chartex" xmlns:cx7="http://schemas.microsoft.com/office/drawing/2016/5/13/chartex" xmlns:cx8="http://schemas.microsoft.com/office/drawing/2016/5/14/chartex" xmlns:mc="http://schemas.openxmlformats.org/markup-compatibility/2006" xmlns:aink="http://schemas.microsoft.com/office/drawing/2016/ink" xmlns:am3d="http://schemas.microsoft.com/office/drawing/2017/model3d" xmlns:o="urn:schemas-microsoft-com:office:office" xmlns:oel="http://schemas.microsoft.com/office/2019/extlst" xmlns:r="http://schemas.openxmlformats.org/officeDocument/2006/relationships" xmlns:m="http://schemas.openxmlformats.org/officeDocument/2006/math" xmlns:v="urn:schemas-microsoft-com:vml" xmlns:wp14="http://schemas.microsoft.com/office/word/2010/wordprocessingDrawing" xmlns:wp="http://schemas.openxmlformats.org/drawingml/2006/wordprocessingDrawing" xmlns:w10="urn:schemas-microsoft-com:office:word" xmlns:w="http://schemas.openxmlformats.org/wordprocessingml/2006/main" xmlns:w14="http://schemas.microsoft.com/office/word/2010/wordml" xmlns:w15="http://schemas.microsoft.com/office/word/2012/wordml" xmlns:w16cex="http://schemas.microsoft.com/office/word/2018/wordml/cex" xmlns:w16cid="http://schemas.microsoft.com/office/word/2016/wordml/cid" xmlns:w16="http://schemas.microsoft.com/office/word/2018/wordml" xmlns:w16sdtdh="http://schemas.microsoft.com/office/word/2020/wordml/sdtdatahash" xmlns:w16se="http://schemas.microsoft.com/office/word/2015/wordml/symex" xmlns:wpg="http://schemas.microsoft.com/office/word/2010/wordprocessingGroup" xmlns:wpi="http://schemas.microsoft.com/office/word/2010/wordprocessingInk" xmlns:wne="http://schemas.microsoft.com/office/word/2006/wordml" xmlns:wps="http://schemas.microsoft.com/office/word/2010/wordprocessingShape" mc:Ignorable="w14 w15 w16se w16cid w16 w16cex w16sdtdh wp14">
+  <w15:commentEx w15:paraId="5560A5D5" w15:done="0"/>
+</w15:commentsEx>
+</file>
+
+<file path=word/commentsExtensible.xml><?xml version="1.0" encoding="utf-8"?>
+<w16cex:commentsExtensible xmlns:wpc="http://schemas.microsoft.com/office/word/2010/wordprocessingCanvas" xmlns:cx="http://schemas.microsoft.com/office/drawing/2014/chartex" xmlns:cx1="http://schemas.microsoft.com/office/drawing/2015/9/8/chartex" xmlns:cx2="http://schemas.microsoft.com/office/drawing/2015/10/21/chartex" xmlns:cx3="http://schemas.microsoft.com/office/drawing/2016/5/9/chartex" xmlns:cx4="http://schemas.microsoft.com/office/drawing/2016/5/10/chartex" xmlns:cx5="http://schemas.microsoft.com/office/drawing/2016/5/11/chartex" xmlns:cx6="http://schemas.microsoft.com/office/drawing/2016/5/12/chartex" xmlns:cx7="http://schemas.microsoft.com/office/drawing/2016/5/13/chartex" xmlns:cx8="http://schemas.microsoft.com/office/drawing/2016/5/14/chartex" xmlns:cr="http://schemas.microsoft.com/office/comments/2020/reactions" xmlns:mc="http://schemas.openxmlformats.org/markup-compatibility/2006" xmlns:aink="http://schemas.microsoft.com/office/drawing/2016/ink" xmlns:am3d="http://schemas.microsoft.com/office/drawing/2017/model3d" xmlns:o="urn:schemas-microsoft-com:office:office" xmlns:oel="http://schemas.microsoft.com/office/2019/extlst" xmlns:r="http://schemas.openxmlformats.org/officeDocument/2006/relationships" xmlns:m="http://schemas.openxmlformats.org/officeDocument/2006/math" xmlns:v="urn:schemas-microsoft-com:vml" xmlns:wp14="http://schemas.microsoft.com/office/word/2010/wordprocessingDrawing" xmlns:wp="http://schemas.openxmlformats.org/drawingml/2006/wordprocessingDrawing" xmlns:w10="urn:schemas-microsoft-com:office:word" xmlns:w="http://schemas.openxmlformats.org/wordprocessingml/2006/main" xmlns:w14="http://schemas.microsoft.com/office/word/2010/wordml" xmlns:w15="http://schemas.microsoft.com/office/word/2012/wordml" xmlns:w16cex="http://schemas.microsoft.com/office/word/2018/wordml/cex" xmlns:w16cid="http://schemas.microsoft.com/office/word/2016/wordml/cid" xmlns:w16="http://schemas.microsoft.com/office/word/2018/wordml" xmlns:w16sdtdh="http://schemas.microsoft.com/office/word/2020/wordml/sdtdatahash" xmlns:w16se="http://schemas.microsoft.com/office/word/2015/wordml/symex" xmlns:wpg="http://schemas.microsoft.com/office/word/2010/wordprocessingGroup" xmlns:wpi="http://schemas.microsoft.com/office/word/2010/wordprocessingInk" xmlns:wne="http://schemas.microsoft.com/office/word/2006/wordml" xmlns:wps="http://schemas.microsoft.com/office/word/2010/wordprocessingShape" mc:Ignorable="w14 w15 w16se w16cid w16 w16cex w16sdtdh cr wp14">
+  <w16cex:commentExtensible w16cex:durableId="47942196" w16cex:dateUtc="2025-09-26T13:38:00Z"/>
+</w16cex:commentsExtensible>
+</file>
+
+<file path=word/commentsIds.xml><?xml version="1.0" encoding="utf-8"?>
+<w16cid:commentsIds xmlns:wpc="http://schemas.microsoft.com/office/word/2010/wordprocessingCanvas" xmlns:cx="http://schemas.microsoft.com/office/drawing/2014/chartex" xmlns:cx1="http://schemas.microsoft.com/office/drawing/2015/9/8/chartex" xmlns:cx2="http://schemas.microsoft.com/office/drawing/2015/10/21/chartex" xmlns:cx3="http://schemas.microsoft.com/office/drawing/2016/5/9/chartex" xmlns:cx4="http://schemas.microsoft.com/office/drawing/2016/5/10/chartex" xmlns:cx5="http://schemas.microsoft.com/office/drawing/2016/5/11/chartex" xmlns:cx6="http://schemas.microsoft.com/office/drawing/2016/5/12/chartex" xmlns:cx7="http://schemas.microsoft.com/office/drawing/2016/5/13/chartex" xmlns:cx8="http://schemas.microsoft.com/office/drawing/2016/5/14/chartex" xmlns:mc="http://schemas.openxmlformats.org/markup-compatibility/2006" xmlns:aink="http://schemas.microsoft.com/office/drawing/2016/ink" xmlns:am3d="http://schemas.microsoft.com/office/drawing/2017/model3d" xmlns:o="urn:schemas-microsoft-com:office:office" xmlns:oel="http://schemas.microsoft.com/office/2019/extlst" xmlns:r="http://schemas.openxmlformats.org/officeDocument/2006/relationships" xmlns:m="http://schemas.openxmlformats.org/officeDocument/2006/math" xmlns:v="urn:schemas-microsoft-com:vml" xmlns:wp14="http://schemas.microsoft.com/office/word/2010/wordprocessingDrawing" xmlns:wp="http://schemas.openxmlformats.org/drawingml/2006/wordprocessingDrawing" xmlns:w10="urn:schemas-microsoft-com:office:word" xmlns:w="http://schemas.openxmlformats.org/wordprocessingml/2006/main" xmlns:w14="http://schemas.microsoft.com/office/word/2010/wordml" xmlns:w15="http://schemas.microsoft.com/office/word/2012/wordml" xmlns:w16cex="http://schemas.microsoft.com/office/word/2018/wordml/cex" xmlns:w16cid="http://schemas.microsoft.com/office/word/2016/wordml/cid" xmlns:w16="http://schemas.microsoft.com/office/word/2018/wordml" xmlns:w16sdtdh="http://schemas.microsoft.com/office/word/2020/wordml/sdtdatahash" xmlns:w16se="http://schemas.microsoft.com/office/word/2015/wordml/symex" xmlns:wpg="http://schemas.microsoft.com/office/word/2010/wordprocessingGroup" xmlns:wpi="http://schemas.microsoft.com/office/word/2010/wordprocessingInk" xmlns:wne="http://schemas.microsoft.com/office/word/2006/wordml" xmlns:wps="http://schemas.microsoft.com/office/word/2010/wordprocessingShape" mc:Ignorable="w14 w15 w16se w16cid w16 w16cex w16sdtdh wp14">
+  <w16cid:commentId w16cid:paraId="5560A5D5" w16cid:durableId="47942196"/>
+</w16cid:commentsIds>
 </file>
 
 <file path=word/endnotes.xml><?xml version="1.0" encoding="utf-8"?>
@@ -51880,6 +51927,14 @@
     <w:abstractNumId w:val="1"/>
   </w:num>
 </w:numbering>
+</file>
+
+<file path=word/people.xml><?xml version="1.0" encoding="utf-8"?>
+<w15:people xmlns:wpc="http://schemas.microsoft.com/office/word/2010/wordprocessingCanvas" xmlns:cx="http://schemas.microsoft.com/office/drawing/2014/chartex" xmlns:cx1="http://schemas.microsoft.com/office/drawing/2015/9/8/chartex" xmlns:cx2="http://schemas.microsoft.com/office/drawing/2015/10/21/chartex" xmlns:cx3="http://schemas.microsoft.com/office/drawing/2016/5/9/chartex" xmlns:cx4="http://schemas.microsoft.com/office/drawing/2016/5/10/chartex" xmlns:cx5="http://schemas.microsoft.com/office/drawing/2016/5/11/chartex" xmlns:cx6="http://schemas.microsoft.com/office/drawing/2016/5/12/chartex" xmlns:cx7="http://schemas.microsoft.com/office/drawing/2016/5/13/chartex" xmlns:cx8="http://schemas.microsoft.com/office/drawing/2016/5/14/chartex" xmlns:mc="http://schemas.openxmlformats.org/markup-compatibility/2006" xmlns:aink="http://schemas.microsoft.com/office/drawing/2016/ink" xmlns:am3d="http://schemas.microsoft.com/office/drawing/2017/model3d" xmlns:o="urn:schemas-microsoft-com:office:office" xmlns:oel="http://schemas.microsoft.com/office/2019/extlst" xmlns:r="http://schemas.openxmlformats.org/officeDocument/2006/relationships" xmlns:m="http://schemas.openxmlformats.org/officeDocument/2006/math" xmlns:v="urn:schemas-microsoft-com:vml" xmlns:wp14="http://schemas.microsoft.com/office/word/2010/wordprocessingDrawing" xmlns:wp="http://schemas.openxmlformats.org/drawingml/2006/wordprocessingDrawing" xmlns:w10="urn:schemas-microsoft-com:office:word" xmlns:w="http://schemas.openxmlformats.org/wordprocessingml/2006/main" xmlns:w14="http://schemas.microsoft.com/office/word/2010/wordml" xmlns:w15="http://schemas.microsoft.com/office/word/2012/wordml" xmlns:w16cex="http://schemas.microsoft.com/office/word/2018/wordml/cex" xmlns:w16cid="http://schemas.microsoft.com/office/word/2016/wordml/cid" xmlns:w16="http://schemas.microsoft.com/office/word/2018/wordml" xmlns:w16sdtdh="http://schemas.microsoft.com/office/word/2020/wordml/sdtdatahash" xmlns:w16se="http://schemas.microsoft.com/office/word/2015/wordml/symex" xmlns:wpg="http://schemas.microsoft.com/office/word/2010/wordprocessingGroup" xmlns:wpi="http://schemas.microsoft.com/office/word/2010/wordprocessingInk" xmlns:wne="http://schemas.microsoft.com/office/word/2006/wordml" xmlns:wps="http://schemas.microsoft.com/office/word/2010/wordprocessingShape" mc:Ignorable="w14 w15 w16se w16cid w16 w16cex w16sdtdh wp14">
+  <w15:person w15:author="Mikkel Helding Vembye">
+    <w15:presenceInfo w15:providerId="AD" w15:userId="S-1-5-21-2100284113-1573851820-878952375-413702"/>
+  </w15:person>
+</w15:people>
 </file>
 
 <file path=word/styles.xml><?xml version="1.0" encoding="utf-8"?>
@@ -53245,6 +53300,66 @@
       <w:contextualSpacing/>
     </w:pPr>
   </w:style>
+  <w:style w:type="character" w:styleId="CommentReference">
+    <w:name w:val="annotation reference"/>
+    <w:basedOn w:val="DefaultParagraphFont"/>
+    <w:semiHidden/>
+    <w:unhideWhenUsed/>
+    <w:rsid w:val="004C12AF"/>
+    <w:rPr>
+      <w:sz w:val="16"/>
+      <w:szCs w:val="16"/>
+    </w:rPr>
+  </w:style>
+  <w:style w:type="paragraph" w:styleId="CommentText">
+    <w:name w:val="annotation text"/>
+    <w:basedOn w:val="Normal"/>
+    <w:link w:val="CommentTextChar"/>
+    <w:semiHidden/>
+    <w:unhideWhenUsed/>
+    <w:rsid w:val="004C12AF"/>
+    <w:rPr>
+      <w:sz w:val="20"/>
+      <w:szCs w:val="20"/>
+    </w:rPr>
+  </w:style>
+  <w:style w:type="character" w:customStyle="1" w:styleId="CommentTextChar">
+    <w:name w:val="Comment Text Char"/>
+    <w:basedOn w:val="DefaultParagraphFont"/>
+    <w:link w:val="CommentText"/>
+    <w:semiHidden/>
+    <w:rsid w:val="004C12AF"/>
+    <w:rPr>
+      <w:sz w:val="20"/>
+      <w:szCs w:val="20"/>
+    </w:rPr>
+  </w:style>
+  <w:style w:type="paragraph" w:styleId="CommentSubject">
+    <w:name w:val="annotation subject"/>
+    <w:basedOn w:val="CommentText"/>
+    <w:next w:val="CommentText"/>
+    <w:link w:val="CommentSubjectChar"/>
+    <w:semiHidden/>
+    <w:unhideWhenUsed/>
+    <w:rsid w:val="004C12AF"/>
+    <w:rPr>
+      <w:b/>
+      <w:bCs/>
+    </w:rPr>
+  </w:style>
+  <w:style w:type="character" w:customStyle="1" w:styleId="CommentSubjectChar">
+    <w:name w:val="Comment Subject Char"/>
+    <w:basedOn w:val="CommentTextChar"/>
+    <w:link w:val="CommentSubject"/>
+    <w:semiHidden/>
+    <w:rsid w:val="004C12AF"/>
+    <w:rPr>
+      <w:b/>
+      <w:bCs/>
+      <w:sz w:val="20"/>
+      <w:szCs w:val="20"/>
+    </w:rPr>
+  </w:style>
 </w:styles>
 </file>
 

</xml_diff>